<commit_message>
Updated implementation and documentation
</commit_message>
<xml_diff>
--- a/Tokero-QA-Automated-Testing/Tokero-QA-Automated-Testing/Documentation/Documentation.docx
+++ b/Tokero-QA-Automated-Testing/Tokero-QA-Automated-Testing/Documentation/Documentation.docx
@@ -73,15 +73,7 @@
           <w:sz w:val="24"/>
           <w:szCs w:val="24"/>
         </w:rPr>
-        <w:t xml:space="preserve"> </w:t>
-      </w:r>
-      <w:r>
-        <w:rPr>
-          <w:rFonts w:ascii="Times New Roman" w:hAnsi="Times New Roman" w:cs="Times New Roman"/>
-          <w:sz w:val="24"/>
-          <w:szCs w:val="24"/>
-        </w:rPr>
-        <w:t>https://github.com/GeorgescuMVlad/Tokero-QA-Automated-Testing</w:t>
+        <w:t xml:space="preserve"> https://github.com/GeorgescuMVlad/Tokero-QA-Automated-Testing</w:t>
       </w:r>
     </w:p>
     <w:p>
@@ -137,15 +129,7 @@
           <w:sz w:val="24"/>
           <w:szCs w:val="24"/>
         </w:rPr>
-        <w:t xml:space="preserve"> Playwright with .NET (C#)</w:t>
-      </w:r>
-      <w:r>
-        <w:rPr>
-          <w:rFonts w:ascii="Times New Roman" w:hAnsi="Times New Roman" w:cs="Times New Roman"/>
-          <w:sz w:val="24"/>
-          <w:szCs w:val="24"/>
-        </w:rPr>
-        <w:t xml:space="preserve"> - </w:t>
+        <w:t xml:space="preserve"> Playwright with .NET (C#) - </w:t>
       </w:r>
       <w:proofErr w:type="spellStart"/>
       <w:r>
@@ -325,16 +309,7 @@
           <w:sz w:val="24"/>
           <w:szCs w:val="24"/>
         </w:rPr>
-        <w:t xml:space="preserve">2. </w:t>
-      </w:r>
-      <w:r>
-        <w:rPr>
-          <w:rFonts w:ascii="Times New Roman" w:hAnsi="Times New Roman" w:cs="Times New Roman"/>
-          <w:b/>
-          <w:sz w:val="24"/>
-          <w:szCs w:val="24"/>
-        </w:rPr>
-        <w:t>Testing Strategy</w:t>
+        <w:t>2. Testing Strategy</w:t>
       </w:r>
     </w:p>
     <w:p>
@@ -392,7 +367,7 @@
         <w:pStyle w:val="ListParagraph"/>
         <w:numPr>
           <w:ilvl w:val="0"/>
-          <w:numId w:val="1"/>
+          <w:numId w:val="8"/>
         </w:numPr>
         <w:jc w:val="both"/>
         <w:rPr>
@@ -407,7 +382,7 @@
           <w:sz w:val="24"/>
           <w:szCs w:val="24"/>
         </w:rPr>
-        <w:t>From the footer section of the homepage, the script identifies all policy-related links.</w:t>
+        <w:t>The test navigates to the homepage and removes UI obstructions like modals and cookie banners to ensure clean interaction.</w:t>
       </w:r>
     </w:p>
     <w:p>
@@ -415,7 +390,7 @@
         <w:pStyle w:val="ListParagraph"/>
         <w:numPr>
           <w:ilvl w:val="0"/>
-          <w:numId w:val="1"/>
+          <w:numId w:val="8"/>
         </w:numPr>
         <w:jc w:val="both"/>
         <w:rPr>
@@ -430,23 +405,30 @@
           <w:sz w:val="24"/>
           <w:szCs w:val="24"/>
         </w:rPr>
-        <w:t>It visits</w:t>
-      </w:r>
-      <w:r>
-        <w:rPr>
-          <w:rFonts w:ascii="Times New Roman" w:hAnsi="Times New Roman" w:cs="Times New Roman"/>
-          <w:sz w:val="24"/>
-          <w:szCs w:val="24"/>
-        </w:rPr>
-        <w:t xml:space="preserve"> each policy page (like Policies list</w:t>
-      </w:r>
-      <w:r>
-        <w:rPr>
-          <w:rFonts w:ascii="Times New Roman" w:hAnsi="Times New Roman" w:cs="Times New Roman"/>
-          <w:sz w:val="24"/>
-          <w:szCs w:val="24"/>
-        </w:rPr>
-        <w:t>, Terms and Conditions, etc.) and checks:</w:t>
+        <w:t>It identifies all relevant policy links from the footer before navigating to them, avoiding stale DOM issues.</w:t>
+      </w:r>
+    </w:p>
+    <w:p>
+      <w:pPr>
+        <w:pStyle w:val="ListParagraph"/>
+        <w:numPr>
+          <w:ilvl w:val="0"/>
+          <w:numId w:val="8"/>
+        </w:numPr>
+        <w:jc w:val="both"/>
+        <w:rPr>
+          <w:rFonts w:ascii="Times New Roman" w:hAnsi="Times New Roman" w:cs="Times New Roman"/>
+          <w:sz w:val="24"/>
+          <w:szCs w:val="24"/>
+        </w:rPr>
+      </w:pPr>
+      <w:r>
+        <w:rPr>
+          <w:rFonts w:ascii="Times New Roman" w:hAnsi="Times New Roman" w:cs="Times New Roman"/>
+          <w:sz w:val="24"/>
+          <w:szCs w:val="24"/>
+        </w:rPr>
+        <w:t>For each unique policy page, it verifies:</w:t>
       </w:r>
     </w:p>
     <w:p>
@@ -454,7 +436,7 @@
         <w:pStyle w:val="ListParagraph"/>
         <w:numPr>
           <w:ilvl w:val="1"/>
-          <w:numId w:val="1"/>
+          <w:numId w:val="8"/>
         </w:numPr>
         <w:jc w:val="both"/>
         <w:rPr>
@@ -469,7 +451,7 @@
           <w:sz w:val="24"/>
           <w:szCs w:val="24"/>
         </w:rPr>
-        <w:t>That the page loads without error (HTTP 200).</w:t>
+        <w:t>That the page loads successfully (HTTP status 200).</w:t>
       </w:r>
     </w:p>
     <w:p>
@@ -477,7 +459,7 @@
         <w:pStyle w:val="ListParagraph"/>
         <w:numPr>
           <w:ilvl w:val="1"/>
-          <w:numId w:val="1"/>
+          <w:numId w:val="8"/>
         </w:numPr>
         <w:jc w:val="both"/>
         <w:rPr>
@@ -492,7 +474,7 @@
           <w:sz w:val="24"/>
           <w:szCs w:val="24"/>
         </w:rPr>
-        <w:t>That it contains meaningful content (e.g., a title or specific keyword).</w:t>
+        <w:t>That the page contains meaningful content, validated through selectors like main, article, or .policy-container, or by checking the raw text length.</w:t>
       </w:r>
     </w:p>
     <w:p>
@@ -500,7 +482,7 @@
         <w:pStyle w:val="ListParagraph"/>
         <w:numPr>
           <w:ilvl w:val="0"/>
-          <w:numId w:val="1"/>
+          <w:numId w:val="8"/>
         </w:numPr>
         <w:jc w:val="both"/>
         <w:rPr>
@@ -515,24 +497,19 @@
           <w:sz w:val="24"/>
           <w:szCs w:val="24"/>
         </w:rPr>
-        <w:t xml:space="preserve">This </w:t>
-      </w:r>
-      <w:r>
-        <w:rPr>
-          <w:rFonts w:ascii="Times New Roman" w:hAnsi="Times New Roman" w:cs="Times New Roman"/>
-          <w:sz w:val="24"/>
-          <w:szCs w:val="24"/>
-        </w:rPr>
-        <w:t>simulates</w:t>
-      </w:r>
-      <w:r>
-        <w:rPr>
-          <w:rFonts w:ascii="Times New Roman" w:hAnsi="Times New Roman" w:cs="Times New Roman"/>
-          <w:sz w:val="24"/>
-          <w:szCs w:val="24"/>
-        </w:rPr>
-        <w:t xml:space="preserve"> how a user might explore legal info and verifies site integrity.</w:t>
-      </w:r>
+        <w:t>This process simulates real-world user behavior when browsing legal documents and ensures content visibility and accessibility across all pages.</w:t>
+      </w:r>
+    </w:p>
+    <w:p>
+      <w:pPr>
+        <w:contextualSpacing/>
+        <w:jc w:val="both"/>
+        <w:rPr>
+          <w:rFonts w:ascii="Times New Roman" w:hAnsi="Times New Roman" w:cs="Times New Roman"/>
+          <w:sz w:val="24"/>
+          <w:szCs w:val="24"/>
+        </w:rPr>
+      </w:pPr>
     </w:p>
     <w:p>
       <w:pPr>
@@ -578,7 +555,7 @@
         <w:pStyle w:val="ListParagraph"/>
         <w:numPr>
           <w:ilvl w:val="0"/>
-          <w:numId w:val="2"/>
+          <w:numId w:val="9"/>
         </w:numPr>
         <w:jc w:val="both"/>
         <w:rPr>
@@ -593,15 +570,63 @@
           <w:sz w:val="24"/>
           <w:szCs w:val="24"/>
         </w:rPr>
-        <w:t>The script intera</w:t>
-      </w:r>
-      <w:r>
-        <w:rPr>
-          <w:rFonts w:ascii="Times New Roman" w:hAnsi="Times New Roman" w:cs="Times New Roman"/>
-          <w:sz w:val="24"/>
-          <w:szCs w:val="24"/>
-        </w:rPr>
-        <w:t>cts with the language selector.</w:t>
+        <w:t>The test switches between English (/</w:t>
+      </w:r>
+      <w:proofErr w:type="spellStart"/>
+      <w:r>
+        <w:rPr>
+          <w:rFonts w:ascii="Times New Roman" w:hAnsi="Times New Roman" w:cs="Times New Roman"/>
+          <w:sz w:val="24"/>
+          <w:szCs w:val="24"/>
+        </w:rPr>
+        <w:t>en</w:t>
+      </w:r>
+      <w:proofErr w:type="spellEnd"/>
+      <w:r>
+        <w:rPr>
+          <w:rFonts w:ascii="Times New Roman" w:hAnsi="Times New Roman" w:cs="Times New Roman"/>
+          <w:sz w:val="24"/>
+          <w:szCs w:val="24"/>
+        </w:rPr>
+        <w:t>), French (/</w:t>
+      </w:r>
+      <w:proofErr w:type="spellStart"/>
+      <w:proofErr w:type="gramStart"/>
+      <w:r>
+        <w:rPr>
+          <w:rFonts w:ascii="Times New Roman" w:hAnsi="Times New Roman" w:cs="Times New Roman"/>
+          <w:sz w:val="24"/>
+          <w:szCs w:val="24"/>
+        </w:rPr>
+        <w:t>fr</w:t>
+      </w:r>
+      <w:proofErr w:type="spellEnd"/>
+      <w:proofErr w:type="gramEnd"/>
+      <w:r>
+        <w:rPr>
+          <w:rFonts w:ascii="Times New Roman" w:hAnsi="Times New Roman" w:cs="Times New Roman"/>
+          <w:sz w:val="24"/>
+          <w:szCs w:val="24"/>
+        </w:rPr>
+        <w:t xml:space="preserve">), and German (/de) using a custom </w:t>
+      </w:r>
+      <w:proofErr w:type="spellStart"/>
+      <w:r>
+        <w:rPr>
+          <w:rFonts w:ascii="Times New Roman" w:hAnsi="Times New Roman" w:cs="Times New Roman"/>
+          <w:sz w:val="24"/>
+          <w:szCs w:val="24"/>
+        </w:rPr>
+        <w:t>LocalizationHelper</w:t>
+      </w:r>
+      <w:proofErr w:type="spellEnd"/>
+      <w:r>
+        <w:rPr>
+          <w:rFonts w:ascii="Times New Roman" w:hAnsi="Times New Roman" w:cs="Times New Roman"/>
+          <w:sz w:val="24"/>
+          <w:szCs w:val="24"/>
+        </w:rPr>
+        <w:t>.</w:t>
       </w:r>
     </w:p>
     <w:p>
@@ -609,7 +634,7 @@
         <w:pStyle w:val="ListParagraph"/>
         <w:numPr>
           <w:ilvl w:val="0"/>
-          <w:numId w:val="2"/>
+          <w:numId w:val="9"/>
         </w:numPr>
         <w:jc w:val="both"/>
         <w:rPr>
@@ -624,7 +649,7 @@
           <w:sz w:val="24"/>
           <w:szCs w:val="24"/>
         </w:rPr>
-        <w:t>It tests for:</w:t>
+        <w:t>For each language variant:</w:t>
       </w:r>
     </w:p>
     <w:p>
@@ -632,7 +657,7 @@
         <w:pStyle w:val="ListParagraph"/>
         <w:numPr>
           <w:ilvl w:val="1"/>
-          <w:numId w:val="2"/>
+          <w:numId w:val="9"/>
         </w:numPr>
         <w:jc w:val="both"/>
         <w:rPr>
@@ -647,51 +672,7 @@
           <w:sz w:val="24"/>
           <w:szCs w:val="24"/>
         </w:rPr>
-        <w:t>Prope</w:t>
-      </w:r>
-      <w:r>
-        <w:rPr>
-          <w:rFonts w:ascii="Times New Roman" w:hAnsi="Times New Roman" w:cs="Times New Roman"/>
-          <w:sz w:val="24"/>
-          <w:szCs w:val="24"/>
-        </w:rPr>
-        <w:t>r URL changes (e.g., /</w:t>
-      </w:r>
-      <w:proofErr w:type="spellStart"/>
-      <w:r>
-        <w:rPr>
-          <w:rFonts w:ascii="Times New Roman" w:hAnsi="Times New Roman" w:cs="Times New Roman"/>
-          <w:sz w:val="24"/>
-          <w:szCs w:val="24"/>
-        </w:rPr>
-        <w:t>ro</w:t>
-      </w:r>
-      <w:proofErr w:type="spellEnd"/>
-      <w:r>
-        <w:rPr>
-          <w:rFonts w:ascii="Times New Roman" w:hAnsi="Times New Roman" w:cs="Times New Roman"/>
-          <w:sz w:val="24"/>
-          <w:szCs w:val="24"/>
-        </w:rPr>
-        <w:t>, /</w:t>
-      </w:r>
-      <w:proofErr w:type="spellStart"/>
-      <w:r>
-        <w:rPr>
-          <w:rFonts w:ascii="Times New Roman" w:hAnsi="Times New Roman" w:cs="Times New Roman"/>
-          <w:sz w:val="24"/>
-          <w:szCs w:val="24"/>
-        </w:rPr>
-        <w:t>en</w:t>
-      </w:r>
-      <w:proofErr w:type="spellEnd"/>
-      <w:r>
-        <w:rPr>
-          <w:rFonts w:ascii="Times New Roman" w:hAnsi="Times New Roman" w:cs="Times New Roman"/>
-          <w:sz w:val="24"/>
-          <w:szCs w:val="24"/>
-        </w:rPr>
-        <w:t>).</w:t>
+        <w:t>The test ensures navigation to the correct localized homepage.</w:t>
       </w:r>
     </w:p>
     <w:p>
@@ -699,7 +680,7 @@
         <w:pStyle w:val="ListParagraph"/>
         <w:numPr>
           <w:ilvl w:val="1"/>
-          <w:numId w:val="2"/>
+          <w:numId w:val="9"/>
         </w:numPr>
         <w:jc w:val="both"/>
         <w:rPr>
@@ -714,15 +695,7 @@
           <w:sz w:val="24"/>
           <w:szCs w:val="24"/>
         </w:rPr>
-        <w:t>Visible UI elements r</w:t>
-      </w:r>
-      <w:r>
-        <w:rPr>
-          <w:rFonts w:ascii="Times New Roman" w:hAnsi="Times New Roman" w:cs="Times New Roman"/>
-          <w:sz w:val="24"/>
-          <w:szCs w:val="24"/>
-        </w:rPr>
-        <w:t>eflecting the correct language.</w:t>
+        <w:t>It then runs the full policy validation test, confirming that translated legal pages are reachable and not broken.</w:t>
       </w:r>
     </w:p>
     <w:p>
@@ -730,7 +703,7 @@
         <w:pStyle w:val="ListParagraph"/>
         <w:numPr>
           <w:ilvl w:val="0"/>
-          <w:numId w:val="2"/>
+          <w:numId w:val="9"/>
         </w:numPr>
         <w:jc w:val="both"/>
         <w:rPr>
@@ -745,25 +718,7 @@
           <w:sz w:val="24"/>
           <w:szCs w:val="24"/>
         </w:rPr>
-        <w:t xml:space="preserve">This ensures </w:t>
-      </w:r>
-      <w:proofErr w:type="spellStart"/>
-      <w:r>
-        <w:rPr>
-          <w:rFonts w:ascii="Times New Roman" w:hAnsi="Times New Roman" w:cs="Times New Roman"/>
-          <w:sz w:val="24"/>
-          <w:szCs w:val="24"/>
-        </w:rPr>
-        <w:t>Tokero’s</w:t>
-      </w:r>
-      <w:proofErr w:type="spellEnd"/>
-      <w:r>
-        <w:rPr>
-          <w:rFonts w:ascii="Times New Roman" w:hAnsi="Times New Roman" w:cs="Times New Roman"/>
-          <w:sz w:val="24"/>
-          <w:szCs w:val="24"/>
-        </w:rPr>
-        <w:t xml:space="preserve"> internationalization behaves as expected.</w:t>
+        <w:t>This confirms internationalization coverage and ensures consistency across language variants.</w:t>
       </w:r>
     </w:p>
     <w:p>
@@ -783,6 +738,50 @@
         <w:jc w:val="both"/>
         <w:rPr>
           <w:rFonts w:ascii="Times New Roman" w:hAnsi="Times New Roman" w:cs="Times New Roman"/>
+          <w:sz w:val="24"/>
+          <w:szCs w:val="24"/>
+        </w:rPr>
+      </w:pPr>
+    </w:p>
+    <w:p>
+      <w:pPr>
+        <w:contextualSpacing/>
+        <w:jc w:val="both"/>
+        <w:rPr>
+          <w:rFonts w:ascii="Times New Roman" w:hAnsi="Times New Roman" w:cs="Times New Roman"/>
+          <w:sz w:val="24"/>
+          <w:szCs w:val="24"/>
+        </w:rPr>
+      </w:pPr>
+    </w:p>
+    <w:p>
+      <w:pPr>
+        <w:contextualSpacing/>
+        <w:jc w:val="both"/>
+        <w:rPr>
+          <w:rFonts w:ascii="Times New Roman" w:hAnsi="Times New Roman" w:cs="Times New Roman"/>
+          <w:sz w:val="24"/>
+          <w:szCs w:val="24"/>
+        </w:rPr>
+      </w:pPr>
+    </w:p>
+    <w:p>
+      <w:pPr>
+        <w:contextualSpacing/>
+        <w:jc w:val="both"/>
+        <w:rPr>
+          <w:rFonts w:ascii="Times New Roman" w:hAnsi="Times New Roman" w:cs="Times New Roman"/>
+          <w:sz w:val="24"/>
+          <w:szCs w:val="24"/>
+        </w:rPr>
+      </w:pPr>
+    </w:p>
+    <w:p>
+      <w:pPr>
+        <w:contextualSpacing/>
+        <w:jc w:val="both"/>
+        <w:rPr>
+          <w:rFonts w:ascii="Times New Roman" w:hAnsi="Times New Roman" w:cs="Times New Roman"/>
           <w:i/>
           <w:sz w:val="24"/>
           <w:szCs w:val="24"/>
@@ -795,6 +794,7 @@
           <w:sz w:val="24"/>
           <w:szCs w:val="24"/>
         </w:rPr>
+        <w:lastRenderedPageBreak/>
         <w:t xml:space="preserve">3. </w:t>
       </w:r>
       <w:r>
@@ -821,7 +821,7 @@
         <w:pStyle w:val="ListParagraph"/>
         <w:numPr>
           <w:ilvl w:val="0"/>
-          <w:numId w:val="3"/>
+          <w:numId w:val="10"/>
         </w:numPr>
         <w:jc w:val="both"/>
         <w:rPr>
@@ -836,15 +836,7 @@
           <w:sz w:val="24"/>
           <w:szCs w:val="24"/>
         </w:rPr>
-        <w:t>Using Playwright’s capab</w:t>
-      </w:r>
-      <w:r>
-        <w:rPr>
-          <w:rFonts w:ascii="Times New Roman" w:hAnsi="Times New Roman" w:cs="Times New Roman"/>
-          <w:sz w:val="24"/>
-          <w:szCs w:val="24"/>
-        </w:rPr>
-        <w:t>ilities, the same tests run on:</w:t>
+        <w:t>The test reinitializes the Playwright browser context for each of the three engines:</w:t>
       </w:r>
     </w:p>
     <w:p>
@@ -852,7 +844,7 @@
         <w:pStyle w:val="ListParagraph"/>
         <w:numPr>
           <w:ilvl w:val="1"/>
-          <w:numId w:val="3"/>
+          <w:numId w:val="10"/>
         </w:numPr>
         <w:jc w:val="both"/>
         <w:rPr>
@@ -867,7 +859,7 @@
           <w:sz w:val="24"/>
           <w:szCs w:val="24"/>
         </w:rPr>
-        <w:t>Chromium (Chrome-based)</w:t>
+        <w:t>Chromium (Google Chrome)</w:t>
       </w:r>
     </w:p>
     <w:p>
@@ -875,7 +867,7 @@
         <w:pStyle w:val="ListParagraph"/>
         <w:numPr>
           <w:ilvl w:val="1"/>
-          <w:numId w:val="3"/>
+          <w:numId w:val="10"/>
         </w:numPr>
         <w:jc w:val="both"/>
         <w:rPr>
@@ -898,7 +890,7 @@
         <w:pStyle w:val="ListParagraph"/>
         <w:numPr>
           <w:ilvl w:val="1"/>
-          <w:numId w:val="3"/>
+          <w:numId w:val="10"/>
         </w:numPr>
         <w:jc w:val="both"/>
         <w:rPr>
@@ -923,7 +915,7 @@
           <w:sz w:val="24"/>
           <w:szCs w:val="24"/>
         </w:rPr>
-        <w:t xml:space="preserve"> (Safari-based)</w:t>
+        <w:t xml:space="preserve"> (Safari)</w:t>
       </w:r>
     </w:p>
     <w:p>
@@ -931,7 +923,7 @@
         <w:pStyle w:val="ListParagraph"/>
         <w:numPr>
           <w:ilvl w:val="0"/>
-          <w:numId w:val="3"/>
+          <w:numId w:val="10"/>
         </w:numPr>
         <w:jc w:val="both"/>
         <w:rPr>
@@ -946,138 +938,30 @@
           <w:sz w:val="24"/>
           <w:szCs w:val="24"/>
         </w:rPr>
-        <w:t>Validates consistency in rendering and behavior.</w:t>
-      </w:r>
-    </w:p>
-    <w:p>
-      <w:pPr>
-        <w:contextualSpacing/>
-        <w:jc w:val="both"/>
-        <w:rPr>
-          <w:rFonts w:ascii="Times New Roman" w:hAnsi="Times New Roman" w:cs="Times New Roman"/>
-          <w:sz w:val="24"/>
-          <w:szCs w:val="24"/>
-        </w:rPr>
-      </w:pPr>
-    </w:p>
-    <w:p>
-      <w:pPr>
-        <w:contextualSpacing/>
-        <w:jc w:val="both"/>
-        <w:rPr>
-          <w:rFonts w:ascii="Times New Roman" w:hAnsi="Times New Roman" w:cs="Times New Roman"/>
-          <w:b/>
-          <w:sz w:val="24"/>
-          <w:szCs w:val="24"/>
-        </w:rPr>
-      </w:pPr>
-    </w:p>
-    <w:p>
-      <w:pPr>
-        <w:contextualSpacing/>
-        <w:jc w:val="both"/>
-        <w:rPr>
-          <w:rFonts w:ascii="Times New Roman" w:hAnsi="Times New Roman" w:cs="Times New Roman"/>
-          <w:b/>
-          <w:sz w:val="24"/>
-          <w:szCs w:val="24"/>
-        </w:rPr>
-      </w:pPr>
-    </w:p>
-    <w:p>
-      <w:pPr>
-        <w:contextualSpacing/>
-        <w:jc w:val="both"/>
-        <w:rPr>
-          <w:rFonts w:ascii="Times New Roman" w:hAnsi="Times New Roman" w:cs="Times New Roman"/>
-          <w:b/>
-          <w:sz w:val="24"/>
-          <w:szCs w:val="24"/>
-        </w:rPr>
-      </w:pPr>
-    </w:p>
-    <w:p>
-      <w:pPr>
-        <w:contextualSpacing/>
-        <w:jc w:val="both"/>
-        <w:rPr>
-          <w:rFonts w:ascii="Times New Roman" w:hAnsi="Times New Roman" w:cs="Times New Roman"/>
-          <w:b/>
-          <w:sz w:val="24"/>
-          <w:szCs w:val="24"/>
-        </w:rPr>
-      </w:pPr>
-      <w:bookmarkStart w:id="0" w:name="_GoBack"/>
-      <w:bookmarkEnd w:id="0"/>
-    </w:p>
-    <w:p>
-      <w:pPr>
-        <w:contextualSpacing/>
-        <w:jc w:val="both"/>
-        <w:rPr>
-          <w:rFonts w:ascii="Times New Roman" w:hAnsi="Times New Roman" w:cs="Times New Roman"/>
-          <w:b/>
-          <w:sz w:val="24"/>
-          <w:szCs w:val="24"/>
-        </w:rPr>
-      </w:pPr>
-    </w:p>
-    <w:p>
-      <w:pPr>
-        <w:contextualSpacing/>
-        <w:jc w:val="both"/>
-        <w:rPr>
-          <w:rFonts w:ascii="Times New Roman" w:hAnsi="Times New Roman" w:cs="Times New Roman"/>
-          <w:b/>
-          <w:sz w:val="24"/>
-          <w:szCs w:val="24"/>
-        </w:rPr>
-      </w:pPr>
-      <w:r>
-        <w:rPr>
-          <w:rFonts w:ascii="Times New Roman" w:hAnsi="Times New Roman" w:cs="Times New Roman"/>
-          <w:b/>
-          <w:sz w:val="24"/>
-          <w:szCs w:val="24"/>
-        </w:rPr>
-        <w:lastRenderedPageBreak/>
-        <w:t xml:space="preserve">3. </w:t>
-      </w:r>
-      <w:r>
-        <w:rPr>
-          <w:rFonts w:ascii="Times New Roman" w:hAnsi="Times New Roman" w:cs="Times New Roman"/>
-          <w:b/>
-          <w:sz w:val="24"/>
-          <w:szCs w:val="24"/>
-        </w:rPr>
-        <w:t>Design Decisions &amp; Trade-offs</w:t>
-      </w:r>
-    </w:p>
-    <w:p>
-      <w:pPr>
-        <w:contextualSpacing/>
-        <w:jc w:val="both"/>
-        <w:rPr>
-          <w:rFonts w:ascii="Times New Roman" w:hAnsi="Times New Roman" w:cs="Times New Roman"/>
-          <w:sz w:val="24"/>
-          <w:szCs w:val="24"/>
-        </w:rPr>
-      </w:pPr>
-      <w:r>
-        <w:rPr>
-          <w:rFonts w:ascii="Times New Roman" w:hAnsi="Times New Roman" w:cs="Times New Roman"/>
-          <w:sz w:val="24"/>
-          <w:szCs w:val="24"/>
-        </w:rPr>
-        <w:t xml:space="preserve">- </w:t>
-      </w:r>
-      <w:r>
-        <w:rPr>
-          <w:rFonts w:ascii="Times New Roman" w:hAnsi="Times New Roman" w:cs="Times New Roman"/>
-          <w:sz w:val="24"/>
-          <w:szCs w:val="24"/>
-        </w:rPr>
-        <w:t>Focus on Deliverability</w:t>
+        <w:t>For each browser:</w:t>
+      </w:r>
+    </w:p>
+    <w:p>
+      <w:pPr>
+        <w:pStyle w:val="ListParagraph"/>
+        <w:numPr>
+          <w:ilvl w:val="1"/>
+          <w:numId w:val="10"/>
+        </w:numPr>
+        <w:jc w:val="both"/>
+        <w:rPr>
+          <w:rFonts w:ascii="Times New Roman" w:hAnsi="Times New Roman" w:cs="Times New Roman"/>
+          <w:sz w:val="24"/>
+          <w:szCs w:val="24"/>
+        </w:rPr>
+      </w:pPr>
+      <w:r>
+        <w:rPr>
+          <w:rFonts w:ascii="Times New Roman" w:hAnsi="Times New Roman" w:cs="Times New Roman"/>
+          <w:sz w:val="24"/>
+          <w:szCs w:val="24"/>
+        </w:rPr>
+        <w:t>It runs the full policy validation flow from scratch.</w:t>
       </w:r>
     </w:p>
     <w:p>
@@ -1085,7 +969,7 @@
         <w:pStyle w:val="ListParagraph"/>
         <w:numPr>
           <w:ilvl w:val="0"/>
-          <w:numId w:val="4"/>
+          <w:numId w:val="10"/>
         </w:numPr>
         <w:jc w:val="both"/>
         <w:rPr>
@@ -1100,25 +984,46 @@
           <w:sz w:val="24"/>
           <w:szCs w:val="24"/>
         </w:rPr>
-        <w:t xml:space="preserve">Due to limited time, priority </w:t>
-      </w:r>
-      <w:proofErr w:type="gramStart"/>
-      <w:r>
-        <w:rPr>
-          <w:rFonts w:ascii="Times New Roman" w:hAnsi="Times New Roman" w:cs="Times New Roman"/>
-          <w:sz w:val="24"/>
-          <w:szCs w:val="24"/>
-        </w:rPr>
-        <w:t>was given</w:t>
-      </w:r>
-      <w:proofErr w:type="gramEnd"/>
-      <w:r>
-        <w:rPr>
-          <w:rFonts w:ascii="Times New Roman" w:hAnsi="Times New Roman" w:cs="Times New Roman"/>
-          <w:sz w:val="24"/>
-          <w:szCs w:val="24"/>
-        </w:rPr>
-        <w:t xml:space="preserve"> to delivering functional tests over building a full-blown test framework.</w:t>
+        <w:t xml:space="preserve">This cross-browser check ensures </w:t>
+      </w:r>
+      <w:proofErr w:type="spellStart"/>
+      <w:r>
+        <w:rPr>
+          <w:rFonts w:ascii="Times New Roman" w:hAnsi="Times New Roman" w:cs="Times New Roman"/>
+          <w:sz w:val="24"/>
+          <w:szCs w:val="24"/>
+        </w:rPr>
+        <w:t>Tokero’s</w:t>
+      </w:r>
+      <w:proofErr w:type="spellEnd"/>
+      <w:r>
+        <w:rPr>
+          <w:rFonts w:ascii="Times New Roman" w:hAnsi="Times New Roman" w:cs="Times New Roman"/>
+          <w:sz w:val="24"/>
+          <w:szCs w:val="24"/>
+        </w:rPr>
+        <w:t xml:space="preserve"> frontend renders and behaves consistently, catching discrepancies between browser engines.</w:t>
+      </w:r>
+    </w:p>
+    <w:p>
+      <w:pPr>
+        <w:contextualSpacing/>
+        <w:jc w:val="both"/>
+        <w:rPr>
+          <w:rFonts w:ascii="Times New Roman" w:hAnsi="Times New Roman" w:cs="Times New Roman"/>
+          <w:i/>
+          <w:sz w:val="24"/>
+          <w:szCs w:val="24"/>
+        </w:rPr>
+      </w:pPr>
+      <w:r>
+        <w:rPr>
+          <w:rFonts w:ascii="Times New Roman" w:hAnsi="Times New Roman" w:cs="Times New Roman"/>
+          <w:i/>
+          <w:sz w:val="24"/>
+          <w:szCs w:val="24"/>
+        </w:rPr>
+        <w:t>4. Load Performance Measurement</w:t>
       </w:r>
     </w:p>
     <w:p>
@@ -1126,7 +1031,7 @@
         <w:pStyle w:val="ListParagraph"/>
         <w:numPr>
           <w:ilvl w:val="0"/>
-          <w:numId w:val="4"/>
+          <w:numId w:val="11"/>
         </w:numPr>
         <w:jc w:val="both"/>
         <w:rPr>
@@ -1141,42 +1046,7 @@
           <w:sz w:val="24"/>
           <w:szCs w:val="24"/>
         </w:rPr>
-        <w:t xml:space="preserve">The architecture is pragmatic - </w:t>
-      </w:r>
-      <w:r>
-        <w:rPr>
-          <w:rFonts w:ascii="Times New Roman" w:hAnsi="Times New Roman" w:cs="Times New Roman"/>
-          <w:sz w:val="24"/>
-          <w:szCs w:val="24"/>
-        </w:rPr>
-        <w:t>test scripts are straightforward and concise, with minimal abstraction.</w:t>
-      </w:r>
-    </w:p>
-    <w:p>
-      <w:pPr>
-        <w:contextualSpacing/>
-        <w:jc w:val="both"/>
-        <w:rPr>
-          <w:rFonts w:ascii="Times New Roman" w:hAnsi="Times New Roman" w:cs="Times New Roman"/>
-          <w:sz w:val="24"/>
-          <w:szCs w:val="24"/>
-        </w:rPr>
-      </w:pPr>
-      <w:r>
-        <w:rPr>
-          <w:rFonts w:ascii="Times New Roman" w:hAnsi="Times New Roman" w:cs="Times New Roman"/>
-          <w:sz w:val="24"/>
-          <w:szCs w:val="24"/>
-        </w:rPr>
-        <w:t xml:space="preserve">- </w:t>
-      </w:r>
-      <w:r>
-        <w:rPr>
-          <w:rFonts w:ascii="Times New Roman" w:hAnsi="Times New Roman" w:cs="Times New Roman"/>
-          <w:sz w:val="24"/>
-          <w:szCs w:val="24"/>
-        </w:rPr>
-        <w:t>Skipped Authentication</w:t>
+        <w:t>The test measures load times of each policy page using Stopwatch around navigation calls.</w:t>
       </w:r>
     </w:p>
     <w:p>
@@ -1184,7 +1054,7 @@
         <w:pStyle w:val="ListParagraph"/>
         <w:numPr>
           <w:ilvl w:val="0"/>
-          <w:numId w:val="5"/>
+          <w:numId w:val="11"/>
         </w:numPr>
         <w:jc w:val="both"/>
         <w:rPr>
@@ -1199,86 +1069,7 @@
           <w:sz w:val="24"/>
           <w:szCs w:val="24"/>
         </w:rPr>
-        <w:t xml:space="preserve">Authentication features </w:t>
-      </w:r>
-      <w:proofErr w:type="gramStart"/>
-      <w:r>
-        <w:rPr>
-          <w:rFonts w:ascii="Times New Roman" w:hAnsi="Times New Roman" w:cs="Times New Roman"/>
-          <w:sz w:val="24"/>
-          <w:szCs w:val="24"/>
-        </w:rPr>
-        <w:t>were intentionally avoided</w:t>
-      </w:r>
-      <w:proofErr w:type="gramEnd"/>
-      <w:r>
-        <w:rPr>
-          <w:rFonts w:ascii="Times New Roman" w:hAnsi="Times New Roman" w:cs="Times New Roman"/>
-          <w:sz w:val="24"/>
-          <w:szCs w:val="24"/>
-        </w:rPr>
-        <w:t xml:space="preserve"> due to </w:t>
-      </w:r>
-      <w:proofErr w:type="spellStart"/>
-      <w:r>
-        <w:rPr>
-          <w:rFonts w:ascii="Times New Roman" w:hAnsi="Times New Roman" w:cs="Times New Roman"/>
-          <w:sz w:val="24"/>
-          <w:szCs w:val="24"/>
-        </w:rPr>
-        <w:t>reCAPTCHA</w:t>
-      </w:r>
-      <w:proofErr w:type="spellEnd"/>
-      <w:r>
-        <w:rPr>
-          <w:rFonts w:ascii="Times New Roman" w:hAnsi="Times New Roman" w:cs="Times New Roman"/>
-          <w:sz w:val="24"/>
-          <w:szCs w:val="24"/>
-        </w:rPr>
-        <w:t xml:space="preserve">, </w:t>
-      </w:r>
-      <w:r>
-        <w:rPr>
-          <w:rFonts w:ascii="Times New Roman" w:hAnsi="Times New Roman" w:cs="Times New Roman"/>
-          <w:sz w:val="24"/>
-          <w:szCs w:val="24"/>
-        </w:rPr>
-        <w:t>as mentioned in the requirements</w:t>
-      </w:r>
-      <w:r>
-        <w:rPr>
-          <w:rFonts w:ascii="Times New Roman" w:hAnsi="Times New Roman" w:cs="Times New Roman"/>
-          <w:sz w:val="24"/>
-          <w:szCs w:val="24"/>
-        </w:rPr>
-        <w:t>.</w:t>
-      </w:r>
-    </w:p>
-    <w:p>
-      <w:pPr>
-        <w:contextualSpacing/>
-        <w:jc w:val="both"/>
-        <w:rPr>
-          <w:rFonts w:ascii="Times New Roman" w:hAnsi="Times New Roman" w:cs="Times New Roman"/>
-          <w:sz w:val="24"/>
-          <w:szCs w:val="24"/>
-        </w:rPr>
-      </w:pPr>
-      <w:r>
-        <w:rPr>
-          <w:rFonts w:ascii="Times New Roman" w:hAnsi="Times New Roman" w:cs="Times New Roman"/>
-          <w:sz w:val="24"/>
-          <w:szCs w:val="24"/>
-        </w:rPr>
-        <w:t xml:space="preserve">- </w:t>
-      </w:r>
-      <w:r>
-        <w:rPr>
-          <w:rFonts w:ascii="Times New Roman" w:hAnsi="Times New Roman" w:cs="Times New Roman"/>
-          <w:sz w:val="24"/>
-          <w:szCs w:val="24"/>
-        </w:rPr>
-        <w:t>Performance Testing</w:t>
+        <w:t>It asserts that pages load in under 3 seconds, flagging any performance regressions.</w:t>
       </w:r>
     </w:p>
     <w:p>
@@ -1286,7 +1077,7 @@
         <w:pStyle w:val="ListParagraph"/>
         <w:numPr>
           <w:ilvl w:val="0"/>
-          <w:numId w:val="5"/>
+          <w:numId w:val="11"/>
         </w:numPr>
         <w:jc w:val="both"/>
         <w:rPr>
@@ -1301,7 +1092,79 @@
           <w:sz w:val="24"/>
           <w:szCs w:val="24"/>
         </w:rPr>
-        <w:t>Not implemented in this version to keep the scope manageable.</w:t>
+        <w:t>This provides a lightweight baseline of frontend responsiveness.</w:t>
+      </w:r>
+    </w:p>
+    <w:p>
+      <w:pPr>
+        <w:contextualSpacing/>
+        <w:jc w:val="both"/>
+        <w:rPr>
+          <w:rFonts w:ascii="Times New Roman" w:hAnsi="Times New Roman" w:cs="Times New Roman"/>
+          <w:b/>
+          <w:sz w:val="24"/>
+          <w:szCs w:val="24"/>
+        </w:rPr>
+      </w:pPr>
+    </w:p>
+    <w:p>
+      <w:pPr>
+        <w:contextualSpacing/>
+        <w:jc w:val="both"/>
+        <w:rPr>
+          <w:rFonts w:ascii="Times New Roman" w:hAnsi="Times New Roman" w:cs="Times New Roman"/>
+          <w:b/>
+          <w:sz w:val="24"/>
+          <w:szCs w:val="24"/>
+        </w:rPr>
+      </w:pPr>
+      <w:r>
+        <w:rPr>
+          <w:rFonts w:ascii="Times New Roman" w:hAnsi="Times New Roman" w:cs="Times New Roman"/>
+          <w:b/>
+          <w:sz w:val="24"/>
+          <w:szCs w:val="24"/>
+        </w:rPr>
+        <w:t xml:space="preserve">3. </w:t>
+      </w:r>
+      <w:r>
+        <w:rPr>
+          <w:rFonts w:ascii="Times New Roman" w:hAnsi="Times New Roman" w:cs="Times New Roman"/>
+          <w:b/>
+          <w:sz w:val="24"/>
+          <w:szCs w:val="24"/>
+        </w:rPr>
+        <w:t>Design Decisions &amp; Trade-offs</w:t>
+      </w:r>
+    </w:p>
+    <w:p>
+      <w:pPr>
+        <w:contextualSpacing/>
+        <w:jc w:val="both"/>
+        <w:rPr>
+          <w:rFonts w:ascii="Times New Roman" w:hAnsi="Times New Roman" w:cs="Times New Roman"/>
+          <w:i/>
+          <w:sz w:val="24"/>
+          <w:szCs w:val="24"/>
+        </w:rPr>
+      </w:pPr>
+      <w:r>
+        <w:rPr>
+          <w:rFonts w:ascii="Times New Roman" w:hAnsi="Times New Roman" w:cs="Times New Roman"/>
+          <w:i/>
+          <w:sz w:val="24"/>
+          <w:szCs w:val="24"/>
+        </w:rPr>
+        <w:t>- Pragmatic a</w:t>
+      </w:r>
+      <w:r>
+        <w:rPr>
+          <w:rFonts w:ascii="Times New Roman" w:hAnsi="Times New Roman" w:cs="Times New Roman"/>
+          <w:i/>
+          <w:sz w:val="24"/>
+          <w:szCs w:val="24"/>
+        </w:rPr>
+        <w:t>rchitecture</w:t>
       </w:r>
     </w:p>
     <w:p>
@@ -1309,7 +1172,7 @@
         <w:pStyle w:val="ListParagraph"/>
         <w:numPr>
           <w:ilvl w:val="0"/>
-          <w:numId w:val="5"/>
+          <w:numId w:val="12"/>
         </w:numPr>
         <w:jc w:val="both"/>
         <w:rPr>
@@ -1324,7 +1187,7 @@
           <w:sz w:val="24"/>
           <w:szCs w:val="24"/>
         </w:rPr>
-        <w:t xml:space="preserve">However, Playwright’s tracing and time measurements </w:t>
+        <w:t xml:space="preserve">The tests </w:t>
       </w:r>
       <w:proofErr w:type="gramStart"/>
       <w:r>
@@ -1333,7 +1196,7 @@
           <w:sz w:val="24"/>
           <w:szCs w:val="24"/>
         </w:rPr>
-        <w:t>could be added</w:t>
+        <w:t>were kept</w:t>
       </w:r>
       <w:proofErr w:type="gramEnd"/>
       <w:r>
@@ -1342,7 +1205,48 @@
           <w:sz w:val="24"/>
           <w:szCs w:val="24"/>
         </w:rPr>
-        <w:t xml:space="preserve"> in future iterations.</w:t>
+        <w:t xml:space="preserve"> lean and execution-focused to prioritize functionality within time constraints.</w:t>
+      </w:r>
+    </w:p>
+    <w:p>
+      <w:pPr>
+        <w:pStyle w:val="ListParagraph"/>
+        <w:numPr>
+          <w:ilvl w:val="0"/>
+          <w:numId w:val="12"/>
+        </w:numPr>
+        <w:jc w:val="both"/>
+        <w:rPr>
+          <w:rFonts w:ascii="Times New Roman" w:hAnsi="Times New Roman" w:cs="Times New Roman"/>
+          <w:sz w:val="24"/>
+          <w:szCs w:val="24"/>
+        </w:rPr>
+      </w:pPr>
+      <w:r>
+        <w:rPr>
+          <w:rFonts w:ascii="Times New Roman" w:hAnsi="Times New Roman" w:cs="Times New Roman"/>
+          <w:sz w:val="24"/>
+          <w:szCs w:val="24"/>
+        </w:rPr>
+        <w:t xml:space="preserve">A minimal test framework </w:t>
+      </w:r>
+      <w:proofErr w:type="gramStart"/>
+      <w:r>
+        <w:rPr>
+          <w:rFonts w:ascii="Times New Roman" w:hAnsi="Times New Roman" w:cs="Times New Roman"/>
+          <w:sz w:val="24"/>
+          <w:szCs w:val="24"/>
+        </w:rPr>
+        <w:t>was used</w:t>
+      </w:r>
+      <w:proofErr w:type="gramEnd"/>
+      <w:r>
+        <w:rPr>
+          <w:rFonts w:ascii="Times New Roman" w:hAnsi="Times New Roman" w:cs="Times New Roman"/>
+          <w:sz w:val="24"/>
+          <w:szCs w:val="24"/>
+        </w:rPr>
+        <w:t xml:space="preserve"> instead of deep abstraction layers or custom runners, making the code easier to follow and modify.</w:t>
       </w:r>
     </w:p>
     <w:p>
@@ -1351,10 +1255,127 @@
         <w:jc w:val="both"/>
         <w:rPr>
           <w:rFonts w:ascii="Times New Roman" w:hAnsi="Times New Roman" w:cs="Times New Roman"/>
-          <w:sz w:val="24"/>
-          <w:szCs w:val="24"/>
-        </w:rPr>
-      </w:pPr>
+          <w:i/>
+          <w:sz w:val="24"/>
+          <w:szCs w:val="24"/>
+        </w:rPr>
+      </w:pPr>
+      <w:r>
+        <w:rPr>
+          <w:rFonts w:ascii="Times New Roman" w:hAnsi="Times New Roman" w:cs="Times New Roman"/>
+          <w:i/>
+          <w:sz w:val="24"/>
+          <w:szCs w:val="24"/>
+        </w:rPr>
+        <w:t>- Modular, but r</w:t>
+      </w:r>
+      <w:r>
+        <w:rPr>
+          <w:rFonts w:ascii="Times New Roman" w:hAnsi="Times New Roman" w:cs="Times New Roman"/>
+          <w:i/>
+          <w:sz w:val="24"/>
+          <w:szCs w:val="24"/>
+        </w:rPr>
+        <w:t>eusable</w:t>
+      </w:r>
+    </w:p>
+    <w:p>
+      <w:pPr>
+        <w:pStyle w:val="ListParagraph"/>
+        <w:numPr>
+          <w:ilvl w:val="0"/>
+          <w:numId w:val="13"/>
+        </w:numPr>
+        <w:jc w:val="both"/>
+        <w:rPr>
+          <w:rFonts w:ascii="Times New Roman" w:hAnsi="Times New Roman" w:cs="Times New Roman"/>
+          <w:sz w:val="24"/>
+          <w:szCs w:val="24"/>
+        </w:rPr>
+      </w:pPr>
+      <w:r>
+        <w:rPr>
+          <w:rFonts w:ascii="Times New Roman" w:hAnsi="Times New Roman" w:cs="Times New Roman"/>
+          <w:sz w:val="24"/>
+          <w:szCs w:val="24"/>
+        </w:rPr>
+        <w:t xml:space="preserve">Core logic like policy validation </w:t>
+      </w:r>
+      <w:proofErr w:type="gramStart"/>
+      <w:r>
+        <w:rPr>
+          <w:rFonts w:ascii="Times New Roman" w:hAnsi="Times New Roman" w:cs="Times New Roman"/>
+          <w:sz w:val="24"/>
+          <w:szCs w:val="24"/>
+        </w:rPr>
+        <w:t>is reused</w:t>
+      </w:r>
+      <w:proofErr w:type="gramEnd"/>
+      <w:r>
+        <w:rPr>
+          <w:rFonts w:ascii="Times New Roman" w:hAnsi="Times New Roman" w:cs="Times New Roman"/>
+          <w:sz w:val="24"/>
+          <w:szCs w:val="24"/>
+        </w:rPr>
+        <w:t xml:space="preserve"> across languages and </w:t>
+      </w:r>
+      <w:r>
+        <w:rPr>
+          <w:rFonts w:ascii="Times New Roman" w:hAnsi="Times New Roman" w:cs="Times New Roman"/>
+          <w:sz w:val="24"/>
+          <w:szCs w:val="24"/>
+        </w:rPr>
+        <w:t>browsers, reducing duplication.</w:t>
+      </w:r>
+    </w:p>
+    <w:p>
+      <w:pPr>
+        <w:pStyle w:val="ListParagraph"/>
+        <w:numPr>
+          <w:ilvl w:val="0"/>
+          <w:numId w:val="13"/>
+        </w:numPr>
+        <w:jc w:val="both"/>
+        <w:rPr>
+          <w:rFonts w:ascii="Times New Roman" w:hAnsi="Times New Roman" w:cs="Times New Roman"/>
+          <w:sz w:val="24"/>
+          <w:szCs w:val="24"/>
+        </w:rPr>
+      </w:pPr>
+      <w:r>
+        <w:rPr>
+          <w:rFonts w:ascii="Times New Roman" w:hAnsi="Times New Roman" w:cs="Times New Roman"/>
+          <w:sz w:val="24"/>
+          <w:szCs w:val="24"/>
+        </w:rPr>
+        <w:t xml:space="preserve">Helper utilities (e.g., </w:t>
+      </w:r>
+      <w:proofErr w:type="spellStart"/>
+      <w:r>
+        <w:rPr>
+          <w:rFonts w:ascii="Times New Roman" w:hAnsi="Times New Roman" w:cs="Times New Roman"/>
+          <w:sz w:val="24"/>
+          <w:szCs w:val="24"/>
+        </w:rPr>
+        <w:t>LocalizationHelper</w:t>
+      </w:r>
+      <w:proofErr w:type="spellEnd"/>
+      <w:r>
+        <w:rPr>
+          <w:rFonts w:ascii="Times New Roman" w:hAnsi="Times New Roman" w:cs="Times New Roman"/>
+          <w:sz w:val="24"/>
+          <w:szCs w:val="24"/>
+        </w:rPr>
+        <w:t>) isolate non-core responsibi</w:t>
+      </w:r>
+      <w:r>
+        <w:rPr>
+          <w:rFonts w:ascii="Times New Roman" w:hAnsi="Times New Roman" w:cs="Times New Roman"/>
+          <w:sz w:val="24"/>
+          <w:szCs w:val="24"/>
+        </w:rPr>
+        <w:t>lities like language switching.</w:t>
+      </w:r>
     </w:p>
     <w:p>
       <w:pPr>
@@ -1362,6 +1383,258 @@
         <w:jc w:val="both"/>
         <w:rPr>
           <w:rFonts w:ascii="Times New Roman" w:hAnsi="Times New Roman" w:cs="Times New Roman"/>
+          <w:i/>
+          <w:sz w:val="24"/>
+          <w:szCs w:val="24"/>
+        </w:rPr>
+      </w:pPr>
+      <w:r>
+        <w:rPr>
+          <w:rFonts w:ascii="Times New Roman" w:hAnsi="Times New Roman" w:cs="Times New Roman"/>
+          <w:i/>
+          <w:sz w:val="24"/>
+          <w:szCs w:val="24"/>
+        </w:rPr>
+        <w:t xml:space="preserve">- </w:t>
+      </w:r>
+      <w:r>
+        <w:rPr>
+          <w:rFonts w:ascii="Times New Roman" w:hAnsi="Times New Roman" w:cs="Times New Roman"/>
+          <w:i/>
+          <w:sz w:val="24"/>
+          <w:szCs w:val="24"/>
+        </w:rPr>
+        <w:t>Avoided Login/Authentication</w:t>
+      </w:r>
+    </w:p>
+    <w:p>
+      <w:pPr>
+        <w:pStyle w:val="ListParagraph"/>
+        <w:numPr>
+          <w:ilvl w:val="0"/>
+          <w:numId w:val="14"/>
+        </w:numPr>
+        <w:jc w:val="both"/>
+        <w:rPr>
+          <w:rFonts w:ascii="Times New Roman" w:hAnsi="Times New Roman" w:cs="Times New Roman"/>
+          <w:sz w:val="24"/>
+          <w:szCs w:val="24"/>
+        </w:rPr>
+      </w:pPr>
+      <w:r>
+        <w:rPr>
+          <w:rFonts w:ascii="Times New Roman" w:hAnsi="Times New Roman" w:cs="Times New Roman"/>
+          <w:sz w:val="24"/>
+          <w:szCs w:val="24"/>
+        </w:rPr>
+        <w:t xml:space="preserve">Authentication tests </w:t>
+      </w:r>
+      <w:proofErr w:type="gramStart"/>
+      <w:r>
+        <w:rPr>
+          <w:rFonts w:ascii="Times New Roman" w:hAnsi="Times New Roman" w:cs="Times New Roman"/>
+          <w:sz w:val="24"/>
+          <w:szCs w:val="24"/>
+        </w:rPr>
+        <w:t>were deliberately excluded</w:t>
+      </w:r>
+      <w:proofErr w:type="gramEnd"/>
+      <w:r>
+        <w:rPr>
+          <w:rFonts w:ascii="Times New Roman" w:hAnsi="Times New Roman" w:cs="Times New Roman"/>
+          <w:sz w:val="24"/>
+          <w:szCs w:val="24"/>
+        </w:rPr>
+        <w:t xml:space="preserve"> due to </w:t>
+      </w:r>
+      <w:proofErr w:type="spellStart"/>
+      <w:r>
+        <w:rPr>
+          <w:rFonts w:ascii="Times New Roman" w:hAnsi="Times New Roman" w:cs="Times New Roman"/>
+          <w:sz w:val="24"/>
+          <w:szCs w:val="24"/>
+        </w:rPr>
+        <w:t>reCAPTCHA</w:t>
+      </w:r>
+      <w:proofErr w:type="spellEnd"/>
+      <w:r>
+        <w:rPr>
+          <w:rFonts w:ascii="Times New Roman" w:hAnsi="Times New Roman" w:cs="Times New Roman"/>
+          <w:sz w:val="24"/>
+          <w:szCs w:val="24"/>
+        </w:rPr>
+        <w:t xml:space="preserve"> constraints, </w:t>
+      </w:r>
+      <w:r>
+        <w:rPr>
+          <w:rFonts w:ascii="Times New Roman" w:hAnsi="Times New Roman" w:cs="Times New Roman"/>
+          <w:sz w:val="24"/>
+          <w:szCs w:val="24"/>
+        </w:rPr>
+        <w:t>as mentioned in the assignment requirements.</w:t>
+      </w:r>
+    </w:p>
+    <w:p>
+      <w:pPr>
+        <w:contextualSpacing/>
+        <w:jc w:val="both"/>
+        <w:rPr>
+          <w:rFonts w:ascii="Times New Roman" w:hAnsi="Times New Roman" w:cs="Times New Roman"/>
+          <w:i/>
+          <w:sz w:val="24"/>
+          <w:szCs w:val="24"/>
+        </w:rPr>
+      </w:pPr>
+      <w:r>
+        <w:rPr>
+          <w:rFonts w:ascii="Times New Roman" w:hAnsi="Times New Roman" w:cs="Times New Roman"/>
+          <w:i/>
+          <w:sz w:val="24"/>
+          <w:szCs w:val="24"/>
+        </w:rPr>
+        <w:t>- Performance s</w:t>
+      </w:r>
+      <w:r>
+        <w:rPr>
+          <w:rFonts w:ascii="Times New Roman" w:hAnsi="Times New Roman" w:cs="Times New Roman"/>
+          <w:i/>
+          <w:sz w:val="24"/>
+          <w:szCs w:val="24"/>
+        </w:rPr>
+        <w:t>cope</w:t>
+      </w:r>
+      <w:bookmarkStart w:id="0" w:name="_GoBack"/>
+      <w:bookmarkEnd w:id="0"/>
+    </w:p>
+    <w:p>
+      <w:pPr>
+        <w:pStyle w:val="ListParagraph"/>
+        <w:numPr>
+          <w:ilvl w:val="0"/>
+          <w:numId w:val="14"/>
+        </w:numPr>
+        <w:jc w:val="both"/>
+        <w:rPr>
+          <w:rFonts w:ascii="Times New Roman" w:hAnsi="Times New Roman" w:cs="Times New Roman"/>
+          <w:sz w:val="24"/>
+          <w:szCs w:val="24"/>
+        </w:rPr>
+      </w:pPr>
+      <w:r>
+        <w:rPr>
+          <w:rFonts w:ascii="Times New Roman" w:hAnsi="Times New Roman" w:cs="Times New Roman"/>
+          <w:sz w:val="24"/>
+          <w:szCs w:val="24"/>
+        </w:rPr>
+        <w:t>Full-scale performance or tracing analysis (e.g., lighthouse, Playwright tr</w:t>
+      </w:r>
+      <w:r>
+        <w:rPr>
+          <w:rFonts w:ascii="Times New Roman" w:hAnsi="Times New Roman" w:cs="Times New Roman"/>
+          <w:sz w:val="24"/>
+          <w:szCs w:val="24"/>
+        </w:rPr>
+        <w:t xml:space="preserve">ace viewer) </w:t>
+      </w:r>
+      <w:proofErr w:type="gramStart"/>
+      <w:r>
+        <w:rPr>
+          <w:rFonts w:ascii="Times New Roman" w:hAnsi="Times New Roman" w:cs="Times New Roman"/>
+          <w:sz w:val="24"/>
+          <w:szCs w:val="24"/>
+        </w:rPr>
+        <w:t>wasn’t</w:t>
+      </w:r>
+      <w:proofErr w:type="gramEnd"/>
+      <w:r>
+        <w:rPr>
+          <w:rFonts w:ascii="Times New Roman" w:hAnsi="Times New Roman" w:cs="Times New Roman"/>
+          <w:sz w:val="24"/>
+          <w:szCs w:val="24"/>
+        </w:rPr>
+        <w:t xml:space="preserve"> implemented.</w:t>
+      </w:r>
+    </w:p>
+    <w:p>
+      <w:pPr>
+        <w:pStyle w:val="ListParagraph"/>
+        <w:numPr>
+          <w:ilvl w:val="0"/>
+          <w:numId w:val="14"/>
+        </w:numPr>
+        <w:jc w:val="both"/>
+        <w:rPr>
+          <w:rFonts w:ascii="Times New Roman" w:hAnsi="Times New Roman" w:cs="Times New Roman"/>
+          <w:sz w:val="24"/>
+          <w:szCs w:val="24"/>
+        </w:rPr>
+      </w:pPr>
+      <w:r>
+        <w:rPr>
+          <w:rFonts w:ascii="Times New Roman" w:hAnsi="Times New Roman" w:cs="Times New Roman"/>
+          <w:sz w:val="24"/>
+          <w:szCs w:val="24"/>
+        </w:rPr>
+        <w:t xml:space="preserve">However, basic load time measurements are </w:t>
+      </w:r>
+      <w:proofErr w:type="gramStart"/>
+      <w:r>
+        <w:rPr>
+          <w:rFonts w:ascii="Times New Roman" w:hAnsi="Times New Roman" w:cs="Times New Roman"/>
+          <w:sz w:val="24"/>
+          <w:szCs w:val="24"/>
+        </w:rPr>
+        <w:t>included,</w:t>
+      </w:r>
+      <w:proofErr w:type="gramEnd"/>
+      <w:r>
+        <w:rPr>
+          <w:rFonts w:ascii="Times New Roman" w:hAnsi="Times New Roman" w:cs="Times New Roman"/>
+          <w:sz w:val="24"/>
+          <w:szCs w:val="24"/>
+        </w:rPr>
+        <w:t xml:space="preserve"> and future iterations could expand on this with more detailed tracing or synthetic monitoring.</w:t>
+      </w:r>
+    </w:p>
+    <w:p>
+      <w:pPr>
+        <w:contextualSpacing/>
+        <w:jc w:val="both"/>
+        <w:rPr>
+          <w:rFonts w:ascii="Times New Roman" w:hAnsi="Times New Roman" w:cs="Times New Roman"/>
+          <w:sz w:val="24"/>
+          <w:szCs w:val="24"/>
+        </w:rPr>
+      </w:pPr>
+    </w:p>
+    <w:p>
+      <w:pPr>
+        <w:contextualSpacing/>
+        <w:jc w:val="both"/>
+        <w:rPr>
+          <w:rFonts w:ascii="Times New Roman" w:hAnsi="Times New Roman" w:cs="Times New Roman"/>
+          <w:sz w:val="24"/>
+          <w:szCs w:val="24"/>
+        </w:rPr>
+      </w:pPr>
+    </w:p>
+    <w:p>
+      <w:pPr>
+        <w:contextualSpacing/>
+        <w:jc w:val="both"/>
+        <w:rPr>
+          <w:rFonts w:ascii="Times New Roman" w:hAnsi="Times New Roman" w:cs="Times New Roman"/>
+          <w:sz w:val="24"/>
+          <w:szCs w:val="24"/>
+        </w:rPr>
+      </w:pPr>
+    </w:p>
+    <w:p>
+      <w:pPr>
+        <w:contextualSpacing/>
+        <w:jc w:val="both"/>
+        <w:rPr>
+          <w:rFonts w:ascii="Times New Roman" w:hAnsi="Times New Roman" w:cs="Times New Roman"/>
           <w:b/>
           <w:sz w:val="24"/>
           <w:szCs w:val="24"/>
@@ -1374,6 +1647,7 @@
           <w:sz w:val="24"/>
           <w:szCs w:val="24"/>
         </w:rPr>
+        <w:lastRenderedPageBreak/>
         <w:t xml:space="preserve">4. </w:t>
       </w:r>
       <w:r>
@@ -1682,16 +1956,7 @@
           <w:sz w:val="24"/>
           <w:szCs w:val="24"/>
         </w:rPr>
-        <w:t xml:space="preserve">6. </w:t>
-      </w:r>
-      <w:r>
-        <w:rPr>
-          <w:rFonts w:ascii="Times New Roman" w:hAnsi="Times New Roman" w:cs="Times New Roman"/>
-          <w:b/>
-          <w:sz w:val="24"/>
-          <w:szCs w:val="24"/>
-        </w:rPr>
-        <w:t>Conclusion</w:t>
+        <w:t>6. Conclusion</w:t>
       </w:r>
     </w:p>
     <w:p>
@@ -1880,7 +2145,7 @@
           <w:rPr>
             <w:noProof/>
           </w:rPr>
-          <w:t>2</w:t>
+          <w:t>3</w:t>
         </w:r>
         <w:r>
           <w:rPr>
@@ -1952,6 +2217,232 @@
 <file path=word/numbering.xml><?xml version="1.0" encoding="utf-8"?>
 <w:numbering xmlns:wpc="http://schemas.microsoft.com/office/word/2010/wordprocessingCanvas" xmlns:cx="http://schemas.microsoft.com/office/drawing/2014/chartex" xmlns:cx1="http://schemas.microsoft.com/office/drawing/2015/9/8/chartex" xmlns:mc="http://schemas.openxmlformats.org/markup-compatibility/2006" xmlns:o="urn:schemas-microsoft-com:office:office" xmlns:r="http://schemas.openxmlformats.org/officeDocument/2006/relationships" xmlns:m="http://schemas.openxmlformats.org/officeDocument/2006/math" xmlns:v="urn:schemas-microsoft-com:vml" xmlns:wp14="http://schemas.microsoft.com/office/word/2010/wordprocessingDrawing" xmlns:wp="http://schemas.openxmlformats.org/drawingml/2006/wordprocessingDrawing" xmlns:w10="urn:schemas-microsoft-com:office:word" xmlns:w="http://schemas.openxmlformats.org/wordprocessingml/2006/main" xmlns:w14="http://schemas.microsoft.com/office/word/2010/wordml" xmlns:w15="http://schemas.microsoft.com/office/word/2012/wordml" xmlns:w16se="http://schemas.microsoft.com/office/word/2015/wordml/symex" xmlns:wpg="http://schemas.microsoft.com/office/word/2010/wordprocessingGroup" xmlns:wpi="http://schemas.microsoft.com/office/word/2010/wordprocessingInk" xmlns:wne="http://schemas.microsoft.com/office/word/2006/wordml" xmlns:wps="http://schemas.microsoft.com/office/word/2010/wordprocessingShape" mc:Ignorable="w14 w15 w16se wp14">
   <w:abstractNum w:abstractNumId="0" w15:restartNumberingAfterBreak="0">
+    <w:nsid w:val="01FA777C"/>
+    <w:multiLevelType w:val="hybridMultilevel"/>
+    <w:tmpl w:val="6696F1FE"/>
+    <w:lvl w:ilvl="0" w:tplc="04090001">
+      <w:start w:val="1"/>
+      <w:numFmt w:val="bullet"/>
+      <w:lvlText w:val=""/>
+      <w:lvlJc w:val="left"/>
+      <w:pPr>
+        <w:ind w:left="720" w:hanging="360"/>
+      </w:pPr>
+      <w:rPr>
+        <w:rFonts w:ascii="Symbol" w:hAnsi="Symbol" w:hint="default"/>
+      </w:rPr>
+    </w:lvl>
+    <w:lvl w:ilvl="1" w:tplc="04090003" w:tentative="1">
+      <w:start w:val="1"/>
+      <w:numFmt w:val="bullet"/>
+      <w:lvlText w:val="o"/>
+      <w:lvlJc w:val="left"/>
+      <w:pPr>
+        <w:ind w:left="1440" w:hanging="360"/>
+      </w:pPr>
+      <w:rPr>
+        <w:rFonts w:ascii="Courier New" w:hAnsi="Courier New" w:cs="Courier New" w:hint="default"/>
+      </w:rPr>
+    </w:lvl>
+    <w:lvl w:ilvl="2" w:tplc="04090005" w:tentative="1">
+      <w:start w:val="1"/>
+      <w:numFmt w:val="bullet"/>
+      <w:lvlText w:val=""/>
+      <w:lvlJc w:val="left"/>
+      <w:pPr>
+        <w:ind w:left="2160" w:hanging="360"/>
+      </w:pPr>
+      <w:rPr>
+        <w:rFonts w:ascii="Wingdings" w:hAnsi="Wingdings" w:hint="default"/>
+      </w:rPr>
+    </w:lvl>
+    <w:lvl w:ilvl="3" w:tplc="04090001" w:tentative="1">
+      <w:start w:val="1"/>
+      <w:numFmt w:val="bullet"/>
+      <w:lvlText w:val=""/>
+      <w:lvlJc w:val="left"/>
+      <w:pPr>
+        <w:ind w:left="2880" w:hanging="360"/>
+      </w:pPr>
+      <w:rPr>
+        <w:rFonts w:ascii="Symbol" w:hAnsi="Symbol" w:hint="default"/>
+      </w:rPr>
+    </w:lvl>
+    <w:lvl w:ilvl="4" w:tplc="04090003" w:tentative="1">
+      <w:start w:val="1"/>
+      <w:numFmt w:val="bullet"/>
+      <w:lvlText w:val="o"/>
+      <w:lvlJc w:val="left"/>
+      <w:pPr>
+        <w:ind w:left="3600" w:hanging="360"/>
+      </w:pPr>
+      <w:rPr>
+        <w:rFonts w:ascii="Courier New" w:hAnsi="Courier New" w:cs="Courier New" w:hint="default"/>
+      </w:rPr>
+    </w:lvl>
+    <w:lvl w:ilvl="5" w:tplc="04090005" w:tentative="1">
+      <w:start w:val="1"/>
+      <w:numFmt w:val="bullet"/>
+      <w:lvlText w:val=""/>
+      <w:lvlJc w:val="left"/>
+      <w:pPr>
+        <w:ind w:left="4320" w:hanging="360"/>
+      </w:pPr>
+      <w:rPr>
+        <w:rFonts w:ascii="Wingdings" w:hAnsi="Wingdings" w:hint="default"/>
+      </w:rPr>
+    </w:lvl>
+    <w:lvl w:ilvl="6" w:tplc="04090001" w:tentative="1">
+      <w:start w:val="1"/>
+      <w:numFmt w:val="bullet"/>
+      <w:lvlText w:val=""/>
+      <w:lvlJc w:val="left"/>
+      <w:pPr>
+        <w:ind w:left="5040" w:hanging="360"/>
+      </w:pPr>
+      <w:rPr>
+        <w:rFonts w:ascii="Symbol" w:hAnsi="Symbol" w:hint="default"/>
+      </w:rPr>
+    </w:lvl>
+    <w:lvl w:ilvl="7" w:tplc="04090003" w:tentative="1">
+      <w:start w:val="1"/>
+      <w:numFmt w:val="bullet"/>
+      <w:lvlText w:val="o"/>
+      <w:lvlJc w:val="left"/>
+      <w:pPr>
+        <w:ind w:left="5760" w:hanging="360"/>
+      </w:pPr>
+      <w:rPr>
+        <w:rFonts w:ascii="Courier New" w:hAnsi="Courier New" w:cs="Courier New" w:hint="default"/>
+      </w:rPr>
+    </w:lvl>
+    <w:lvl w:ilvl="8" w:tplc="04090005" w:tentative="1">
+      <w:start w:val="1"/>
+      <w:numFmt w:val="bullet"/>
+      <w:lvlText w:val=""/>
+      <w:lvlJc w:val="left"/>
+      <w:pPr>
+        <w:ind w:left="6480" w:hanging="360"/>
+      </w:pPr>
+      <w:rPr>
+        <w:rFonts w:ascii="Wingdings" w:hAnsi="Wingdings" w:hint="default"/>
+      </w:rPr>
+    </w:lvl>
+  </w:abstractNum>
+  <w:abstractNum w:abstractNumId="1" w15:restartNumberingAfterBreak="0">
+    <w:nsid w:val="03C7101F"/>
+    <w:multiLevelType w:val="hybridMultilevel"/>
+    <w:tmpl w:val="322C2F1C"/>
+    <w:lvl w:ilvl="0" w:tplc="04090001">
+      <w:start w:val="1"/>
+      <w:numFmt w:val="bullet"/>
+      <w:lvlText w:val=""/>
+      <w:lvlJc w:val="left"/>
+      <w:pPr>
+        <w:ind w:left="720" w:hanging="360"/>
+      </w:pPr>
+      <w:rPr>
+        <w:rFonts w:ascii="Symbol" w:hAnsi="Symbol" w:hint="default"/>
+      </w:rPr>
+    </w:lvl>
+    <w:lvl w:ilvl="1" w:tplc="04090003">
+      <w:start w:val="1"/>
+      <w:numFmt w:val="bullet"/>
+      <w:lvlText w:val="o"/>
+      <w:lvlJc w:val="left"/>
+      <w:pPr>
+        <w:ind w:left="1440" w:hanging="360"/>
+      </w:pPr>
+      <w:rPr>
+        <w:rFonts w:ascii="Courier New" w:hAnsi="Courier New" w:cs="Courier New" w:hint="default"/>
+      </w:rPr>
+    </w:lvl>
+    <w:lvl w:ilvl="2" w:tplc="04090005" w:tentative="1">
+      <w:start w:val="1"/>
+      <w:numFmt w:val="bullet"/>
+      <w:lvlText w:val=""/>
+      <w:lvlJc w:val="left"/>
+      <w:pPr>
+        <w:ind w:left="2160" w:hanging="360"/>
+      </w:pPr>
+      <w:rPr>
+        <w:rFonts w:ascii="Wingdings" w:hAnsi="Wingdings" w:hint="default"/>
+      </w:rPr>
+    </w:lvl>
+    <w:lvl w:ilvl="3" w:tplc="04090001" w:tentative="1">
+      <w:start w:val="1"/>
+      <w:numFmt w:val="bullet"/>
+      <w:lvlText w:val=""/>
+      <w:lvlJc w:val="left"/>
+      <w:pPr>
+        <w:ind w:left="2880" w:hanging="360"/>
+      </w:pPr>
+      <w:rPr>
+        <w:rFonts w:ascii="Symbol" w:hAnsi="Symbol" w:hint="default"/>
+      </w:rPr>
+    </w:lvl>
+    <w:lvl w:ilvl="4" w:tplc="04090003" w:tentative="1">
+      <w:start w:val="1"/>
+      <w:numFmt w:val="bullet"/>
+      <w:lvlText w:val="o"/>
+      <w:lvlJc w:val="left"/>
+      <w:pPr>
+        <w:ind w:left="3600" w:hanging="360"/>
+      </w:pPr>
+      <w:rPr>
+        <w:rFonts w:ascii="Courier New" w:hAnsi="Courier New" w:cs="Courier New" w:hint="default"/>
+      </w:rPr>
+    </w:lvl>
+    <w:lvl w:ilvl="5" w:tplc="04090005" w:tentative="1">
+      <w:start w:val="1"/>
+      <w:numFmt w:val="bullet"/>
+      <w:lvlText w:val=""/>
+      <w:lvlJc w:val="left"/>
+      <w:pPr>
+        <w:ind w:left="4320" w:hanging="360"/>
+      </w:pPr>
+      <w:rPr>
+        <w:rFonts w:ascii="Wingdings" w:hAnsi="Wingdings" w:hint="default"/>
+      </w:rPr>
+    </w:lvl>
+    <w:lvl w:ilvl="6" w:tplc="04090001" w:tentative="1">
+      <w:start w:val="1"/>
+      <w:numFmt w:val="bullet"/>
+      <w:lvlText w:val=""/>
+      <w:lvlJc w:val="left"/>
+      <w:pPr>
+        <w:ind w:left="5040" w:hanging="360"/>
+      </w:pPr>
+      <w:rPr>
+        <w:rFonts w:ascii="Symbol" w:hAnsi="Symbol" w:hint="default"/>
+      </w:rPr>
+    </w:lvl>
+    <w:lvl w:ilvl="7" w:tplc="04090003" w:tentative="1">
+      <w:start w:val="1"/>
+      <w:numFmt w:val="bullet"/>
+      <w:lvlText w:val="o"/>
+      <w:lvlJc w:val="left"/>
+      <w:pPr>
+        <w:ind w:left="5760" w:hanging="360"/>
+      </w:pPr>
+      <w:rPr>
+        <w:rFonts w:ascii="Courier New" w:hAnsi="Courier New" w:cs="Courier New" w:hint="default"/>
+      </w:rPr>
+    </w:lvl>
+    <w:lvl w:ilvl="8" w:tplc="04090005" w:tentative="1">
+      <w:start w:val="1"/>
+      <w:numFmt w:val="bullet"/>
+      <w:lvlText w:val=""/>
+      <w:lvlJc w:val="left"/>
+      <w:pPr>
+        <w:ind w:left="6480" w:hanging="360"/>
+      </w:pPr>
+      <w:rPr>
+        <w:rFonts w:ascii="Wingdings" w:hAnsi="Wingdings" w:hint="default"/>
+      </w:rPr>
+    </w:lvl>
+  </w:abstractNum>
+  <w:abstractNum w:abstractNumId="2" w15:restartNumberingAfterBreak="0">
     <w:nsid w:val="063137CD"/>
     <w:multiLevelType w:val="hybridMultilevel"/>
     <w:tmpl w:val="CF22C59E"/>
@@ -2064,7 +2555,7 @@
       </w:rPr>
     </w:lvl>
   </w:abstractNum>
-  <w:abstractNum w:abstractNumId="1" w15:restartNumberingAfterBreak="0">
+  <w:abstractNum w:abstractNumId="3" w15:restartNumberingAfterBreak="0">
     <w:nsid w:val="15D53D8F"/>
     <w:multiLevelType w:val="hybridMultilevel"/>
     <w:tmpl w:val="8FD2F6D0"/>
@@ -2177,7 +2668,7 @@
       </w:rPr>
     </w:lvl>
   </w:abstractNum>
-  <w:abstractNum w:abstractNumId="2" w15:restartNumberingAfterBreak="0">
+  <w:abstractNum w:abstractNumId="4" w15:restartNumberingAfterBreak="0">
     <w:nsid w:val="1C227AE8"/>
     <w:multiLevelType w:val="hybridMultilevel"/>
     <w:tmpl w:val="8536D9B8"/>
@@ -2290,7 +2781,120 @@
       </w:rPr>
     </w:lvl>
   </w:abstractNum>
-  <w:abstractNum w:abstractNumId="3" w15:restartNumberingAfterBreak="0">
+  <w:abstractNum w:abstractNumId="5" w15:restartNumberingAfterBreak="0">
+    <w:nsid w:val="28851DD4"/>
+    <w:multiLevelType w:val="hybridMultilevel"/>
+    <w:tmpl w:val="2B409728"/>
+    <w:lvl w:ilvl="0" w:tplc="04090001">
+      <w:start w:val="1"/>
+      <w:numFmt w:val="bullet"/>
+      <w:lvlText w:val=""/>
+      <w:lvlJc w:val="left"/>
+      <w:pPr>
+        <w:ind w:left="720" w:hanging="360"/>
+      </w:pPr>
+      <w:rPr>
+        <w:rFonts w:ascii="Symbol" w:hAnsi="Symbol" w:hint="default"/>
+      </w:rPr>
+    </w:lvl>
+    <w:lvl w:ilvl="1" w:tplc="04090003" w:tentative="1">
+      <w:start w:val="1"/>
+      <w:numFmt w:val="bullet"/>
+      <w:lvlText w:val="o"/>
+      <w:lvlJc w:val="left"/>
+      <w:pPr>
+        <w:ind w:left="1440" w:hanging="360"/>
+      </w:pPr>
+      <w:rPr>
+        <w:rFonts w:ascii="Courier New" w:hAnsi="Courier New" w:cs="Courier New" w:hint="default"/>
+      </w:rPr>
+    </w:lvl>
+    <w:lvl w:ilvl="2" w:tplc="04090005" w:tentative="1">
+      <w:start w:val="1"/>
+      <w:numFmt w:val="bullet"/>
+      <w:lvlText w:val=""/>
+      <w:lvlJc w:val="left"/>
+      <w:pPr>
+        <w:ind w:left="2160" w:hanging="360"/>
+      </w:pPr>
+      <w:rPr>
+        <w:rFonts w:ascii="Wingdings" w:hAnsi="Wingdings" w:hint="default"/>
+      </w:rPr>
+    </w:lvl>
+    <w:lvl w:ilvl="3" w:tplc="04090001" w:tentative="1">
+      <w:start w:val="1"/>
+      <w:numFmt w:val="bullet"/>
+      <w:lvlText w:val=""/>
+      <w:lvlJc w:val="left"/>
+      <w:pPr>
+        <w:ind w:left="2880" w:hanging="360"/>
+      </w:pPr>
+      <w:rPr>
+        <w:rFonts w:ascii="Symbol" w:hAnsi="Symbol" w:hint="default"/>
+      </w:rPr>
+    </w:lvl>
+    <w:lvl w:ilvl="4" w:tplc="04090003" w:tentative="1">
+      <w:start w:val="1"/>
+      <w:numFmt w:val="bullet"/>
+      <w:lvlText w:val="o"/>
+      <w:lvlJc w:val="left"/>
+      <w:pPr>
+        <w:ind w:left="3600" w:hanging="360"/>
+      </w:pPr>
+      <w:rPr>
+        <w:rFonts w:ascii="Courier New" w:hAnsi="Courier New" w:cs="Courier New" w:hint="default"/>
+      </w:rPr>
+    </w:lvl>
+    <w:lvl w:ilvl="5" w:tplc="04090005" w:tentative="1">
+      <w:start w:val="1"/>
+      <w:numFmt w:val="bullet"/>
+      <w:lvlText w:val=""/>
+      <w:lvlJc w:val="left"/>
+      <w:pPr>
+        <w:ind w:left="4320" w:hanging="360"/>
+      </w:pPr>
+      <w:rPr>
+        <w:rFonts w:ascii="Wingdings" w:hAnsi="Wingdings" w:hint="default"/>
+      </w:rPr>
+    </w:lvl>
+    <w:lvl w:ilvl="6" w:tplc="04090001" w:tentative="1">
+      <w:start w:val="1"/>
+      <w:numFmt w:val="bullet"/>
+      <w:lvlText w:val=""/>
+      <w:lvlJc w:val="left"/>
+      <w:pPr>
+        <w:ind w:left="5040" w:hanging="360"/>
+      </w:pPr>
+      <w:rPr>
+        <w:rFonts w:ascii="Symbol" w:hAnsi="Symbol" w:hint="default"/>
+      </w:rPr>
+    </w:lvl>
+    <w:lvl w:ilvl="7" w:tplc="04090003" w:tentative="1">
+      <w:start w:val="1"/>
+      <w:numFmt w:val="bullet"/>
+      <w:lvlText w:val="o"/>
+      <w:lvlJc w:val="left"/>
+      <w:pPr>
+        <w:ind w:left="5760" w:hanging="360"/>
+      </w:pPr>
+      <w:rPr>
+        <w:rFonts w:ascii="Courier New" w:hAnsi="Courier New" w:cs="Courier New" w:hint="default"/>
+      </w:rPr>
+    </w:lvl>
+    <w:lvl w:ilvl="8" w:tplc="04090005" w:tentative="1">
+      <w:start w:val="1"/>
+      <w:numFmt w:val="bullet"/>
+      <w:lvlText w:val=""/>
+      <w:lvlJc w:val="left"/>
+      <w:pPr>
+        <w:ind w:left="6480" w:hanging="360"/>
+      </w:pPr>
+      <w:rPr>
+        <w:rFonts w:ascii="Wingdings" w:hAnsi="Wingdings" w:hint="default"/>
+      </w:rPr>
+    </w:lvl>
+  </w:abstractNum>
+  <w:abstractNum w:abstractNumId="6" w15:restartNumberingAfterBreak="0">
     <w:nsid w:val="30170C4C"/>
     <w:multiLevelType w:val="hybridMultilevel"/>
     <w:tmpl w:val="EDD0F53C"/>
@@ -2403,7 +3007,7 @@
       </w:rPr>
     </w:lvl>
   </w:abstractNum>
-  <w:abstractNum w:abstractNumId="4" w15:restartNumberingAfterBreak="0">
+  <w:abstractNum w:abstractNumId="7" w15:restartNumberingAfterBreak="0">
     <w:nsid w:val="313D26FB"/>
     <w:multiLevelType w:val="hybridMultilevel"/>
     <w:tmpl w:val="3BD00E2E"/>
@@ -2516,7 +3120,233 @@
       </w:rPr>
     </w:lvl>
   </w:abstractNum>
-  <w:abstractNum w:abstractNumId="5" w15:restartNumberingAfterBreak="0">
+  <w:abstractNum w:abstractNumId="8" w15:restartNumberingAfterBreak="0">
+    <w:nsid w:val="32605AFB"/>
+    <w:multiLevelType w:val="hybridMultilevel"/>
+    <w:tmpl w:val="390C14C8"/>
+    <w:lvl w:ilvl="0" w:tplc="04090001">
+      <w:start w:val="1"/>
+      <w:numFmt w:val="bullet"/>
+      <w:lvlText w:val=""/>
+      <w:lvlJc w:val="left"/>
+      <w:pPr>
+        <w:ind w:left="720" w:hanging="360"/>
+      </w:pPr>
+      <w:rPr>
+        <w:rFonts w:ascii="Symbol" w:hAnsi="Symbol" w:hint="default"/>
+      </w:rPr>
+    </w:lvl>
+    <w:lvl w:ilvl="1" w:tplc="04090003">
+      <w:start w:val="1"/>
+      <w:numFmt w:val="bullet"/>
+      <w:lvlText w:val="o"/>
+      <w:lvlJc w:val="left"/>
+      <w:pPr>
+        <w:ind w:left="1440" w:hanging="360"/>
+      </w:pPr>
+      <w:rPr>
+        <w:rFonts w:ascii="Courier New" w:hAnsi="Courier New" w:cs="Courier New" w:hint="default"/>
+      </w:rPr>
+    </w:lvl>
+    <w:lvl w:ilvl="2" w:tplc="04090005" w:tentative="1">
+      <w:start w:val="1"/>
+      <w:numFmt w:val="bullet"/>
+      <w:lvlText w:val=""/>
+      <w:lvlJc w:val="left"/>
+      <w:pPr>
+        <w:ind w:left="2160" w:hanging="360"/>
+      </w:pPr>
+      <w:rPr>
+        <w:rFonts w:ascii="Wingdings" w:hAnsi="Wingdings" w:hint="default"/>
+      </w:rPr>
+    </w:lvl>
+    <w:lvl w:ilvl="3" w:tplc="04090001" w:tentative="1">
+      <w:start w:val="1"/>
+      <w:numFmt w:val="bullet"/>
+      <w:lvlText w:val=""/>
+      <w:lvlJc w:val="left"/>
+      <w:pPr>
+        <w:ind w:left="2880" w:hanging="360"/>
+      </w:pPr>
+      <w:rPr>
+        <w:rFonts w:ascii="Symbol" w:hAnsi="Symbol" w:hint="default"/>
+      </w:rPr>
+    </w:lvl>
+    <w:lvl w:ilvl="4" w:tplc="04090003" w:tentative="1">
+      <w:start w:val="1"/>
+      <w:numFmt w:val="bullet"/>
+      <w:lvlText w:val="o"/>
+      <w:lvlJc w:val="left"/>
+      <w:pPr>
+        <w:ind w:left="3600" w:hanging="360"/>
+      </w:pPr>
+      <w:rPr>
+        <w:rFonts w:ascii="Courier New" w:hAnsi="Courier New" w:cs="Courier New" w:hint="default"/>
+      </w:rPr>
+    </w:lvl>
+    <w:lvl w:ilvl="5" w:tplc="04090005" w:tentative="1">
+      <w:start w:val="1"/>
+      <w:numFmt w:val="bullet"/>
+      <w:lvlText w:val=""/>
+      <w:lvlJc w:val="left"/>
+      <w:pPr>
+        <w:ind w:left="4320" w:hanging="360"/>
+      </w:pPr>
+      <w:rPr>
+        <w:rFonts w:ascii="Wingdings" w:hAnsi="Wingdings" w:hint="default"/>
+      </w:rPr>
+    </w:lvl>
+    <w:lvl w:ilvl="6" w:tplc="04090001" w:tentative="1">
+      <w:start w:val="1"/>
+      <w:numFmt w:val="bullet"/>
+      <w:lvlText w:val=""/>
+      <w:lvlJc w:val="left"/>
+      <w:pPr>
+        <w:ind w:left="5040" w:hanging="360"/>
+      </w:pPr>
+      <w:rPr>
+        <w:rFonts w:ascii="Symbol" w:hAnsi="Symbol" w:hint="default"/>
+      </w:rPr>
+    </w:lvl>
+    <w:lvl w:ilvl="7" w:tplc="04090003" w:tentative="1">
+      <w:start w:val="1"/>
+      <w:numFmt w:val="bullet"/>
+      <w:lvlText w:val="o"/>
+      <w:lvlJc w:val="left"/>
+      <w:pPr>
+        <w:ind w:left="5760" w:hanging="360"/>
+      </w:pPr>
+      <w:rPr>
+        <w:rFonts w:ascii="Courier New" w:hAnsi="Courier New" w:cs="Courier New" w:hint="default"/>
+      </w:rPr>
+    </w:lvl>
+    <w:lvl w:ilvl="8" w:tplc="04090005" w:tentative="1">
+      <w:start w:val="1"/>
+      <w:numFmt w:val="bullet"/>
+      <w:lvlText w:val=""/>
+      <w:lvlJc w:val="left"/>
+      <w:pPr>
+        <w:ind w:left="6480" w:hanging="360"/>
+      </w:pPr>
+      <w:rPr>
+        <w:rFonts w:ascii="Wingdings" w:hAnsi="Wingdings" w:hint="default"/>
+      </w:rPr>
+    </w:lvl>
+  </w:abstractNum>
+  <w:abstractNum w:abstractNumId="9" w15:restartNumberingAfterBreak="0">
+    <w:nsid w:val="4EFC5842"/>
+    <w:multiLevelType w:val="hybridMultilevel"/>
+    <w:tmpl w:val="35489CDC"/>
+    <w:lvl w:ilvl="0" w:tplc="04090001">
+      <w:start w:val="1"/>
+      <w:numFmt w:val="bullet"/>
+      <w:lvlText w:val=""/>
+      <w:lvlJc w:val="left"/>
+      <w:pPr>
+        <w:ind w:left="720" w:hanging="360"/>
+      </w:pPr>
+      <w:rPr>
+        <w:rFonts w:ascii="Symbol" w:hAnsi="Symbol" w:hint="default"/>
+      </w:rPr>
+    </w:lvl>
+    <w:lvl w:ilvl="1" w:tplc="04090003" w:tentative="1">
+      <w:start w:val="1"/>
+      <w:numFmt w:val="bullet"/>
+      <w:lvlText w:val="o"/>
+      <w:lvlJc w:val="left"/>
+      <w:pPr>
+        <w:ind w:left="1440" w:hanging="360"/>
+      </w:pPr>
+      <w:rPr>
+        <w:rFonts w:ascii="Courier New" w:hAnsi="Courier New" w:cs="Courier New" w:hint="default"/>
+      </w:rPr>
+    </w:lvl>
+    <w:lvl w:ilvl="2" w:tplc="04090005" w:tentative="1">
+      <w:start w:val="1"/>
+      <w:numFmt w:val="bullet"/>
+      <w:lvlText w:val=""/>
+      <w:lvlJc w:val="left"/>
+      <w:pPr>
+        <w:ind w:left="2160" w:hanging="360"/>
+      </w:pPr>
+      <w:rPr>
+        <w:rFonts w:ascii="Wingdings" w:hAnsi="Wingdings" w:hint="default"/>
+      </w:rPr>
+    </w:lvl>
+    <w:lvl w:ilvl="3" w:tplc="04090001" w:tentative="1">
+      <w:start w:val="1"/>
+      <w:numFmt w:val="bullet"/>
+      <w:lvlText w:val=""/>
+      <w:lvlJc w:val="left"/>
+      <w:pPr>
+        <w:ind w:left="2880" w:hanging="360"/>
+      </w:pPr>
+      <w:rPr>
+        <w:rFonts w:ascii="Symbol" w:hAnsi="Symbol" w:hint="default"/>
+      </w:rPr>
+    </w:lvl>
+    <w:lvl w:ilvl="4" w:tplc="04090003" w:tentative="1">
+      <w:start w:val="1"/>
+      <w:numFmt w:val="bullet"/>
+      <w:lvlText w:val="o"/>
+      <w:lvlJc w:val="left"/>
+      <w:pPr>
+        <w:ind w:left="3600" w:hanging="360"/>
+      </w:pPr>
+      <w:rPr>
+        <w:rFonts w:ascii="Courier New" w:hAnsi="Courier New" w:cs="Courier New" w:hint="default"/>
+      </w:rPr>
+    </w:lvl>
+    <w:lvl w:ilvl="5" w:tplc="04090005" w:tentative="1">
+      <w:start w:val="1"/>
+      <w:numFmt w:val="bullet"/>
+      <w:lvlText w:val=""/>
+      <w:lvlJc w:val="left"/>
+      <w:pPr>
+        <w:ind w:left="4320" w:hanging="360"/>
+      </w:pPr>
+      <w:rPr>
+        <w:rFonts w:ascii="Wingdings" w:hAnsi="Wingdings" w:hint="default"/>
+      </w:rPr>
+    </w:lvl>
+    <w:lvl w:ilvl="6" w:tplc="04090001" w:tentative="1">
+      <w:start w:val="1"/>
+      <w:numFmt w:val="bullet"/>
+      <w:lvlText w:val=""/>
+      <w:lvlJc w:val="left"/>
+      <w:pPr>
+        <w:ind w:left="5040" w:hanging="360"/>
+      </w:pPr>
+      <w:rPr>
+        <w:rFonts w:ascii="Symbol" w:hAnsi="Symbol" w:hint="default"/>
+      </w:rPr>
+    </w:lvl>
+    <w:lvl w:ilvl="7" w:tplc="04090003" w:tentative="1">
+      <w:start w:val="1"/>
+      <w:numFmt w:val="bullet"/>
+      <w:lvlText w:val="o"/>
+      <w:lvlJc w:val="left"/>
+      <w:pPr>
+        <w:ind w:left="5760" w:hanging="360"/>
+      </w:pPr>
+      <w:rPr>
+        <w:rFonts w:ascii="Courier New" w:hAnsi="Courier New" w:cs="Courier New" w:hint="default"/>
+      </w:rPr>
+    </w:lvl>
+    <w:lvl w:ilvl="8" w:tplc="04090005" w:tentative="1">
+      <w:start w:val="1"/>
+      <w:numFmt w:val="bullet"/>
+      <w:lvlText w:val=""/>
+      <w:lvlJc w:val="left"/>
+      <w:pPr>
+        <w:ind w:left="6480" w:hanging="360"/>
+      </w:pPr>
+      <w:rPr>
+        <w:rFonts w:ascii="Wingdings" w:hAnsi="Wingdings" w:hint="default"/>
+      </w:rPr>
+    </w:lvl>
+  </w:abstractNum>
+  <w:abstractNum w:abstractNumId="10" w15:restartNumberingAfterBreak="0">
     <w:nsid w:val="670D1B2A"/>
     <w:multiLevelType w:val="hybridMultilevel"/>
     <w:tmpl w:val="B92A2DE4"/>
@@ -2629,7 +3459,233 @@
       </w:rPr>
     </w:lvl>
   </w:abstractNum>
-  <w:abstractNum w:abstractNumId="6" w15:restartNumberingAfterBreak="0">
+  <w:abstractNum w:abstractNumId="11" w15:restartNumberingAfterBreak="0">
+    <w:nsid w:val="6E3F2ED6"/>
+    <w:multiLevelType w:val="hybridMultilevel"/>
+    <w:tmpl w:val="EC0C473E"/>
+    <w:lvl w:ilvl="0" w:tplc="04090001">
+      <w:start w:val="1"/>
+      <w:numFmt w:val="bullet"/>
+      <w:lvlText w:val=""/>
+      <w:lvlJc w:val="left"/>
+      <w:pPr>
+        <w:ind w:left="720" w:hanging="360"/>
+      </w:pPr>
+      <w:rPr>
+        <w:rFonts w:ascii="Symbol" w:hAnsi="Symbol" w:hint="default"/>
+      </w:rPr>
+    </w:lvl>
+    <w:lvl w:ilvl="1" w:tplc="04090003">
+      <w:start w:val="1"/>
+      <w:numFmt w:val="bullet"/>
+      <w:lvlText w:val="o"/>
+      <w:lvlJc w:val="left"/>
+      <w:pPr>
+        <w:ind w:left="1440" w:hanging="360"/>
+      </w:pPr>
+      <w:rPr>
+        <w:rFonts w:ascii="Courier New" w:hAnsi="Courier New" w:cs="Courier New" w:hint="default"/>
+      </w:rPr>
+    </w:lvl>
+    <w:lvl w:ilvl="2" w:tplc="04090005" w:tentative="1">
+      <w:start w:val="1"/>
+      <w:numFmt w:val="bullet"/>
+      <w:lvlText w:val=""/>
+      <w:lvlJc w:val="left"/>
+      <w:pPr>
+        <w:ind w:left="2160" w:hanging="360"/>
+      </w:pPr>
+      <w:rPr>
+        <w:rFonts w:ascii="Wingdings" w:hAnsi="Wingdings" w:hint="default"/>
+      </w:rPr>
+    </w:lvl>
+    <w:lvl w:ilvl="3" w:tplc="04090001" w:tentative="1">
+      <w:start w:val="1"/>
+      <w:numFmt w:val="bullet"/>
+      <w:lvlText w:val=""/>
+      <w:lvlJc w:val="left"/>
+      <w:pPr>
+        <w:ind w:left="2880" w:hanging="360"/>
+      </w:pPr>
+      <w:rPr>
+        <w:rFonts w:ascii="Symbol" w:hAnsi="Symbol" w:hint="default"/>
+      </w:rPr>
+    </w:lvl>
+    <w:lvl w:ilvl="4" w:tplc="04090003" w:tentative="1">
+      <w:start w:val="1"/>
+      <w:numFmt w:val="bullet"/>
+      <w:lvlText w:val="o"/>
+      <w:lvlJc w:val="left"/>
+      <w:pPr>
+        <w:ind w:left="3600" w:hanging="360"/>
+      </w:pPr>
+      <w:rPr>
+        <w:rFonts w:ascii="Courier New" w:hAnsi="Courier New" w:cs="Courier New" w:hint="default"/>
+      </w:rPr>
+    </w:lvl>
+    <w:lvl w:ilvl="5" w:tplc="04090005" w:tentative="1">
+      <w:start w:val="1"/>
+      <w:numFmt w:val="bullet"/>
+      <w:lvlText w:val=""/>
+      <w:lvlJc w:val="left"/>
+      <w:pPr>
+        <w:ind w:left="4320" w:hanging="360"/>
+      </w:pPr>
+      <w:rPr>
+        <w:rFonts w:ascii="Wingdings" w:hAnsi="Wingdings" w:hint="default"/>
+      </w:rPr>
+    </w:lvl>
+    <w:lvl w:ilvl="6" w:tplc="04090001" w:tentative="1">
+      <w:start w:val="1"/>
+      <w:numFmt w:val="bullet"/>
+      <w:lvlText w:val=""/>
+      <w:lvlJc w:val="left"/>
+      <w:pPr>
+        <w:ind w:left="5040" w:hanging="360"/>
+      </w:pPr>
+      <w:rPr>
+        <w:rFonts w:ascii="Symbol" w:hAnsi="Symbol" w:hint="default"/>
+      </w:rPr>
+    </w:lvl>
+    <w:lvl w:ilvl="7" w:tplc="04090003" w:tentative="1">
+      <w:start w:val="1"/>
+      <w:numFmt w:val="bullet"/>
+      <w:lvlText w:val="o"/>
+      <w:lvlJc w:val="left"/>
+      <w:pPr>
+        <w:ind w:left="5760" w:hanging="360"/>
+      </w:pPr>
+      <w:rPr>
+        <w:rFonts w:ascii="Courier New" w:hAnsi="Courier New" w:cs="Courier New" w:hint="default"/>
+      </w:rPr>
+    </w:lvl>
+    <w:lvl w:ilvl="8" w:tplc="04090005" w:tentative="1">
+      <w:start w:val="1"/>
+      <w:numFmt w:val="bullet"/>
+      <w:lvlText w:val=""/>
+      <w:lvlJc w:val="left"/>
+      <w:pPr>
+        <w:ind w:left="6480" w:hanging="360"/>
+      </w:pPr>
+      <w:rPr>
+        <w:rFonts w:ascii="Wingdings" w:hAnsi="Wingdings" w:hint="default"/>
+      </w:rPr>
+    </w:lvl>
+  </w:abstractNum>
+  <w:abstractNum w:abstractNumId="12" w15:restartNumberingAfterBreak="0">
+    <w:nsid w:val="72450B8B"/>
+    <w:multiLevelType w:val="hybridMultilevel"/>
+    <w:tmpl w:val="23780ED2"/>
+    <w:lvl w:ilvl="0" w:tplc="04090001">
+      <w:start w:val="1"/>
+      <w:numFmt w:val="bullet"/>
+      <w:lvlText w:val=""/>
+      <w:lvlJc w:val="left"/>
+      <w:pPr>
+        <w:ind w:left="720" w:hanging="360"/>
+      </w:pPr>
+      <w:rPr>
+        <w:rFonts w:ascii="Symbol" w:hAnsi="Symbol" w:hint="default"/>
+      </w:rPr>
+    </w:lvl>
+    <w:lvl w:ilvl="1" w:tplc="04090003" w:tentative="1">
+      <w:start w:val="1"/>
+      <w:numFmt w:val="bullet"/>
+      <w:lvlText w:val="o"/>
+      <w:lvlJc w:val="left"/>
+      <w:pPr>
+        <w:ind w:left="1440" w:hanging="360"/>
+      </w:pPr>
+      <w:rPr>
+        <w:rFonts w:ascii="Courier New" w:hAnsi="Courier New" w:cs="Courier New" w:hint="default"/>
+      </w:rPr>
+    </w:lvl>
+    <w:lvl w:ilvl="2" w:tplc="04090005" w:tentative="1">
+      <w:start w:val="1"/>
+      <w:numFmt w:val="bullet"/>
+      <w:lvlText w:val=""/>
+      <w:lvlJc w:val="left"/>
+      <w:pPr>
+        <w:ind w:left="2160" w:hanging="360"/>
+      </w:pPr>
+      <w:rPr>
+        <w:rFonts w:ascii="Wingdings" w:hAnsi="Wingdings" w:hint="default"/>
+      </w:rPr>
+    </w:lvl>
+    <w:lvl w:ilvl="3" w:tplc="04090001" w:tentative="1">
+      <w:start w:val="1"/>
+      <w:numFmt w:val="bullet"/>
+      <w:lvlText w:val=""/>
+      <w:lvlJc w:val="left"/>
+      <w:pPr>
+        <w:ind w:left="2880" w:hanging="360"/>
+      </w:pPr>
+      <w:rPr>
+        <w:rFonts w:ascii="Symbol" w:hAnsi="Symbol" w:hint="default"/>
+      </w:rPr>
+    </w:lvl>
+    <w:lvl w:ilvl="4" w:tplc="04090003" w:tentative="1">
+      <w:start w:val="1"/>
+      <w:numFmt w:val="bullet"/>
+      <w:lvlText w:val="o"/>
+      <w:lvlJc w:val="left"/>
+      <w:pPr>
+        <w:ind w:left="3600" w:hanging="360"/>
+      </w:pPr>
+      <w:rPr>
+        <w:rFonts w:ascii="Courier New" w:hAnsi="Courier New" w:cs="Courier New" w:hint="default"/>
+      </w:rPr>
+    </w:lvl>
+    <w:lvl w:ilvl="5" w:tplc="04090005" w:tentative="1">
+      <w:start w:val="1"/>
+      <w:numFmt w:val="bullet"/>
+      <w:lvlText w:val=""/>
+      <w:lvlJc w:val="left"/>
+      <w:pPr>
+        <w:ind w:left="4320" w:hanging="360"/>
+      </w:pPr>
+      <w:rPr>
+        <w:rFonts w:ascii="Wingdings" w:hAnsi="Wingdings" w:hint="default"/>
+      </w:rPr>
+    </w:lvl>
+    <w:lvl w:ilvl="6" w:tplc="04090001" w:tentative="1">
+      <w:start w:val="1"/>
+      <w:numFmt w:val="bullet"/>
+      <w:lvlText w:val=""/>
+      <w:lvlJc w:val="left"/>
+      <w:pPr>
+        <w:ind w:left="5040" w:hanging="360"/>
+      </w:pPr>
+      <w:rPr>
+        <w:rFonts w:ascii="Symbol" w:hAnsi="Symbol" w:hint="default"/>
+      </w:rPr>
+    </w:lvl>
+    <w:lvl w:ilvl="7" w:tplc="04090003" w:tentative="1">
+      <w:start w:val="1"/>
+      <w:numFmt w:val="bullet"/>
+      <w:lvlText w:val="o"/>
+      <w:lvlJc w:val="left"/>
+      <w:pPr>
+        <w:ind w:left="5760" w:hanging="360"/>
+      </w:pPr>
+      <w:rPr>
+        <w:rFonts w:ascii="Courier New" w:hAnsi="Courier New" w:cs="Courier New" w:hint="default"/>
+      </w:rPr>
+    </w:lvl>
+    <w:lvl w:ilvl="8" w:tplc="04090005" w:tentative="1">
+      <w:start w:val="1"/>
+      <w:numFmt w:val="bullet"/>
+      <w:lvlText w:val=""/>
+      <w:lvlJc w:val="left"/>
+      <w:pPr>
+        <w:ind w:left="6480" w:hanging="360"/>
+      </w:pPr>
+      <w:rPr>
+        <w:rFonts w:ascii="Wingdings" w:hAnsi="Wingdings" w:hint="default"/>
+      </w:rPr>
+    </w:lvl>
+  </w:abstractNum>
+  <w:abstractNum w:abstractNumId="13" w15:restartNumberingAfterBreak="0">
     <w:nsid w:val="7A1B3153"/>
     <w:multiLevelType w:val="hybridMultilevel"/>
     <w:tmpl w:val="08A05AAE"/>
@@ -2743,25 +3799,46 @@
     </w:lvl>
   </w:abstractNum>
   <w:num w:numId="1">
+    <w:abstractNumId w:val="2"/>
+  </w:num>
+  <w:num w:numId="2">
+    <w:abstractNumId w:val="7"/>
+  </w:num>
+  <w:num w:numId="3">
+    <w:abstractNumId w:val="13"/>
+  </w:num>
+  <w:num w:numId="4">
+    <w:abstractNumId w:val="6"/>
+  </w:num>
+  <w:num w:numId="5">
+    <w:abstractNumId w:val="4"/>
+  </w:num>
+  <w:num w:numId="6">
+    <w:abstractNumId w:val="10"/>
+  </w:num>
+  <w:num w:numId="7">
+    <w:abstractNumId w:val="3"/>
+  </w:num>
+  <w:num w:numId="8">
+    <w:abstractNumId w:val="1"/>
+  </w:num>
+  <w:num w:numId="9">
+    <w:abstractNumId w:val="8"/>
+  </w:num>
+  <w:num w:numId="10">
+    <w:abstractNumId w:val="11"/>
+  </w:num>
+  <w:num w:numId="11">
+    <w:abstractNumId w:val="5"/>
+  </w:num>
+  <w:num w:numId="12">
+    <w:abstractNumId w:val="9"/>
+  </w:num>
+  <w:num w:numId="13">
     <w:abstractNumId w:val="0"/>
   </w:num>
-  <w:num w:numId="2">
-    <w:abstractNumId w:val="4"/>
-  </w:num>
-  <w:num w:numId="3">
-    <w:abstractNumId w:val="6"/>
-  </w:num>
-  <w:num w:numId="4">
-    <w:abstractNumId w:val="3"/>
-  </w:num>
-  <w:num w:numId="5">
-    <w:abstractNumId w:val="2"/>
-  </w:num>
-  <w:num w:numId="6">
-    <w:abstractNumId w:val="5"/>
-  </w:num>
-  <w:num w:numId="7">
-    <w:abstractNumId w:val="1"/>
+  <w:num w:numId="14">
+    <w:abstractNumId w:val="12"/>
   </w:num>
 </w:numbering>
 </file>
@@ -3163,7 +4240,6 @@
   <w:style w:type="character" w:default="1" w:styleId="DefaultParagraphFont">
     <w:name w:val="Default Paragraph Font"/>
     <w:uiPriority w:val="1"/>
-    <w:semiHidden/>
     <w:unhideWhenUsed/>
   </w:style>
   <w:style w:type="table" w:default="1" w:styleId="TableNormal">

</xml_diff>

<commit_message>
small adjustments and refactoring
</commit_message>
<xml_diff>
--- a/Tokero-QA-Automated-Testing/Tokero-QA-Automated-Testing/Documentation/Documentation.docx
+++ b/Tokero-QA-Automated-Testing/Tokero-QA-Automated-Testing/Documentation/Documentation.docx
@@ -1155,16 +1155,7 @@
           <w:sz w:val="24"/>
           <w:szCs w:val="24"/>
         </w:rPr>
-        <w:t>- Pragmatic a</w:t>
-      </w:r>
-      <w:r>
-        <w:rPr>
-          <w:rFonts w:ascii="Times New Roman" w:hAnsi="Times New Roman" w:cs="Times New Roman"/>
-          <w:i/>
-          <w:sz w:val="24"/>
-          <w:szCs w:val="24"/>
-        </w:rPr>
-        <w:t>rchitecture</w:t>
+        <w:t>- Pragmatic architecture</w:t>
       </w:r>
     </w:p>
     <w:p>
@@ -1267,16 +1258,7 @@
           <w:sz w:val="24"/>
           <w:szCs w:val="24"/>
         </w:rPr>
-        <w:t>- Modular, but r</w:t>
-      </w:r>
-      <w:r>
-        <w:rPr>
-          <w:rFonts w:ascii="Times New Roman" w:hAnsi="Times New Roman" w:cs="Times New Roman"/>
-          <w:i/>
-          <w:sz w:val="24"/>
-          <w:szCs w:val="24"/>
-        </w:rPr>
-        <w:t>eusable</w:t>
+        <w:t>- Modular, but reusable</w:t>
       </w:r>
     </w:p>
     <w:p>
@@ -1317,15 +1299,7 @@
           <w:sz w:val="24"/>
           <w:szCs w:val="24"/>
         </w:rPr>
-        <w:t xml:space="preserve"> across languages and </w:t>
-      </w:r>
-      <w:r>
-        <w:rPr>
-          <w:rFonts w:ascii="Times New Roman" w:hAnsi="Times New Roman" w:cs="Times New Roman"/>
-          <w:sz w:val="24"/>
-          <w:szCs w:val="24"/>
-        </w:rPr>
-        <w:t>browsers, reducing duplication.</w:t>
+        <w:t xml:space="preserve"> across languages and browsers, reducing duplication.</w:t>
       </w:r>
     </w:p>
     <w:p>
@@ -1366,15 +1340,7 @@
           <w:sz w:val="24"/>
           <w:szCs w:val="24"/>
         </w:rPr>
-        <w:t>) isolate non-core responsibi</w:t>
-      </w:r>
-      <w:r>
-        <w:rPr>
-          <w:rFonts w:ascii="Times New Roman" w:hAnsi="Times New Roman" w:cs="Times New Roman"/>
-          <w:sz w:val="24"/>
-          <w:szCs w:val="24"/>
-        </w:rPr>
-        <w:t>lities like language switching.</w:t>
+        <w:t>) isolate non-core responsibilities like language switching.</w:t>
       </w:r>
     </w:p>
     <w:p>
@@ -1395,16 +1361,7 @@
           <w:sz w:val="24"/>
           <w:szCs w:val="24"/>
         </w:rPr>
-        <w:t xml:space="preserve">- </w:t>
-      </w:r>
-      <w:r>
-        <w:rPr>
-          <w:rFonts w:ascii="Times New Roman" w:hAnsi="Times New Roman" w:cs="Times New Roman"/>
-          <w:i/>
-          <w:sz w:val="24"/>
-          <w:szCs w:val="24"/>
-        </w:rPr>
-        <w:t>Avoided Login/Authentication</w:t>
+        <w:t>- Avoided Login/Authentication</w:t>
       </w:r>
     </w:p>
     <w:p>
@@ -1436,75 +1393,66 @@
           <w:sz w:val="24"/>
           <w:szCs w:val="24"/>
         </w:rPr>
-        <w:t>were deliberately excluded</w:t>
-      </w:r>
-      <w:proofErr w:type="gramEnd"/>
-      <w:r>
-        <w:rPr>
-          <w:rFonts w:ascii="Times New Roman" w:hAnsi="Times New Roman" w:cs="Times New Roman"/>
-          <w:sz w:val="24"/>
-          <w:szCs w:val="24"/>
-        </w:rPr>
-        <w:t xml:space="preserve"> due to </w:t>
-      </w:r>
-      <w:proofErr w:type="spellStart"/>
-      <w:r>
-        <w:rPr>
-          <w:rFonts w:ascii="Times New Roman" w:hAnsi="Times New Roman" w:cs="Times New Roman"/>
-          <w:sz w:val="24"/>
-          <w:szCs w:val="24"/>
-        </w:rPr>
-        <w:t>reCAPTCHA</w:t>
-      </w:r>
-      <w:proofErr w:type="spellEnd"/>
-      <w:r>
-        <w:rPr>
-          <w:rFonts w:ascii="Times New Roman" w:hAnsi="Times New Roman" w:cs="Times New Roman"/>
-          <w:sz w:val="24"/>
-          <w:szCs w:val="24"/>
-        </w:rPr>
-        <w:t xml:space="preserve"> constraints, </w:t>
-      </w:r>
-      <w:r>
-        <w:rPr>
-          <w:rFonts w:ascii="Times New Roman" w:hAnsi="Times New Roman" w:cs="Times New Roman"/>
-          <w:sz w:val="24"/>
-          <w:szCs w:val="24"/>
-        </w:rPr>
-        <w:t>as mentioned in the assignment requirements.</w:t>
-      </w:r>
-    </w:p>
-    <w:p>
-      <w:pPr>
-        <w:contextualSpacing/>
-        <w:jc w:val="both"/>
-        <w:rPr>
-          <w:rFonts w:ascii="Times New Roman" w:hAnsi="Times New Roman" w:cs="Times New Roman"/>
-          <w:i/>
-          <w:sz w:val="24"/>
-          <w:szCs w:val="24"/>
-        </w:rPr>
-      </w:pPr>
-      <w:r>
-        <w:rPr>
-          <w:rFonts w:ascii="Times New Roman" w:hAnsi="Times New Roman" w:cs="Times New Roman"/>
-          <w:i/>
-          <w:sz w:val="24"/>
-          <w:szCs w:val="24"/>
-        </w:rPr>
-        <w:t>- Performance s</w:t>
-      </w:r>
-      <w:r>
-        <w:rPr>
-          <w:rFonts w:ascii="Times New Roman" w:hAnsi="Times New Roman" w:cs="Times New Roman"/>
-          <w:i/>
-          <w:sz w:val="24"/>
-          <w:szCs w:val="24"/>
-        </w:rPr>
-        <w:t>cope</w:t>
+        <w:t>were</w:t>
       </w:r>
       <w:bookmarkStart w:id="0" w:name="_GoBack"/>
       <w:bookmarkEnd w:id="0"/>
+      <w:r>
+        <w:rPr>
+          <w:rFonts w:ascii="Times New Roman" w:hAnsi="Times New Roman" w:cs="Times New Roman"/>
+          <w:sz w:val="24"/>
+          <w:szCs w:val="24"/>
+        </w:rPr>
+        <w:t xml:space="preserve"> excluded</w:t>
+      </w:r>
+      <w:proofErr w:type="gramEnd"/>
+      <w:r>
+        <w:rPr>
+          <w:rFonts w:ascii="Times New Roman" w:hAnsi="Times New Roman" w:cs="Times New Roman"/>
+          <w:sz w:val="24"/>
+          <w:szCs w:val="24"/>
+        </w:rPr>
+        <w:t xml:space="preserve"> due to </w:t>
+      </w:r>
+      <w:proofErr w:type="spellStart"/>
+      <w:r>
+        <w:rPr>
+          <w:rFonts w:ascii="Times New Roman" w:hAnsi="Times New Roman" w:cs="Times New Roman"/>
+          <w:sz w:val="24"/>
+          <w:szCs w:val="24"/>
+        </w:rPr>
+        <w:t>reCAPTCHA</w:t>
+      </w:r>
+      <w:proofErr w:type="spellEnd"/>
+      <w:r>
+        <w:rPr>
+          <w:rFonts w:ascii="Times New Roman" w:hAnsi="Times New Roman" w:cs="Times New Roman"/>
+          <w:sz w:val="24"/>
+          <w:szCs w:val="24"/>
+        </w:rPr>
+        <w:t xml:space="preserve"> constraints, as mentioned in the assignment requirements.</w:t>
+      </w:r>
+    </w:p>
+    <w:p>
+      <w:pPr>
+        <w:contextualSpacing/>
+        <w:jc w:val="both"/>
+        <w:rPr>
+          <w:rFonts w:ascii="Times New Roman" w:hAnsi="Times New Roman" w:cs="Times New Roman"/>
+          <w:i/>
+          <w:sz w:val="24"/>
+          <w:szCs w:val="24"/>
+        </w:rPr>
+      </w:pPr>
+      <w:r>
+        <w:rPr>
+          <w:rFonts w:ascii="Times New Roman" w:hAnsi="Times New Roman" w:cs="Times New Roman"/>
+          <w:i/>
+          <w:sz w:val="24"/>
+          <w:szCs w:val="24"/>
+        </w:rPr>
+        <w:t>- Performance scope</w:t>
+      </w:r>
     </w:p>
     <w:p>
       <w:pPr>
@@ -1526,15 +1474,7 @@
           <w:sz w:val="24"/>
           <w:szCs w:val="24"/>
         </w:rPr>
-        <w:t>Full-scale performance or tracing analysis (e.g., lighthouse, Playwright tr</w:t>
-      </w:r>
-      <w:r>
-        <w:rPr>
-          <w:rFonts w:ascii="Times New Roman" w:hAnsi="Times New Roman" w:cs="Times New Roman"/>
-          <w:sz w:val="24"/>
-          <w:szCs w:val="24"/>
-        </w:rPr>
-        <w:t xml:space="preserve">ace viewer) </w:t>
+        <w:t xml:space="preserve">Full-scale performance or tracing analysis (e.g., lighthouse, Playwright trace viewer) </w:t>
       </w:r>
       <w:proofErr w:type="gramStart"/>
       <w:r>
@@ -4240,6 +4180,7 @@
   <w:style w:type="character" w:default="1" w:styleId="DefaultParagraphFont">
     <w:name w:val="Default Paragraph Font"/>
     <w:uiPriority w:val="1"/>
+    <w:semiHidden/>
     <w:unhideWhenUsed/>
   </w:style>
   <w:style w:type="table" w:default="1" w:styleId="TableNormal">

</xml_diff>